<commit_message>
list and tuples slicing done
</commit_message>
<xml_diff>
--- a/PythonExcelCSVJSONVisualise.docx
+++ b/PythonExcelCSVJSONVisualise.docx
@@ -31,17 +31,30 @@
     <w:p>
       <w:pPr>
         <w:rPr>
+          <w:lang w:val="en-US" w:bidi="hi-IN"/>
+        </w:rPr>
+      </w:pPr>
+      <w:r>
+        <w:rPr>
+          <w:rFonts w:hint="cs"/>
+          <w:lang w:val="en-US" w:bidi="hi-IN"/>
+        </w:rPr>
+        <w:t>Q</w:t>
+      </w:r>
+      <w:r>
+        <w:rPr>
           <w:rFonts w:hint="cs"/>
           <w:cs/>
           <w:lang w:val="en-US" w:bidi="hi-IN"/>
         </w:rPr>
-      </w:pPr>
+        <w:t xml:space="preserve">3. </w:t>
+      </w:r>
       <w:r>
         <w:rPr>
           <w:rFonts w:hint="cs"/>
           <w:lang w:val="en-US" w:bidi="hi-IN"/>
         </w:rPr>
-        <w:t>Q</w:t>
+        <w:t>How</w:t>
       </w:r>
       <w:r>
         <w:rPr>
@@ -49,14 +62,14 @@
           <w:cs/>
           <w:lang w:val="en-US" w:bidi="hi-IN"/>
         </w:rPr>
-        <w:t xml:space="preserve">3. </w:t>
+        <w:t xml:space="preserve"> </w:t>
       </w:r>
       <w:r>
         <w:rPr>
           <w:rFonts w:hint="cs"/>
           <w:lang w:val="en-US" w:bidi="hi-IN"/>
         </w:rPr>
-        <w:t>How</w:t>
+        <w:t>to</w:t>
       </w:r>
       <w:r>
         <w:rPr>
@@ -71,7 +84,7 @@
           <w:rFonts w:hint="cs"/>
           <w:lang w:val="en-US" w:bidi="hi-IN"/>
         </w:rPr>
-        <w:t>to</w:t>
+        <w:t>read</w:t>
       </w:r>
       <w:r>
         <w:rPr>
@@ -86,7 +99,7 @@
           <w:rFonts w:hint="cs"/>
           <w:lang w:val="en-US" w:bidi="hi-IN"/>
         </w:rPr>
-        <w:t>read</w:t>
+        <w:t>csv</w:t>
       </w:r>
       <w:r>
         <w:rPr>
@@ -101,7 +114,7 @@
           <w:rFonts w:hint="cs"/>
           <w:lang w:val="en-US" w:bidi="hi-IN"/>
         </w:rPr>
-        <w:t>csv</w:t>
+        <w:t>data</w:t>
       </w:r>
       <w:r>
         <w:rPr>
@@ -109,23 +122,3483 @@
           <w:cs/>
           <w:lang w:val="en-US" w:bidi="hi-IN"/>
         </w:rPr>
-        <w:t xml:space="preserve"> </w:t>
-      </w:r>
-      <w:r>
-        <w:rPr>
-          <w:rFonts w:hint="cs"/>
-          <w:lang w:val="en-US" w:bidi="hi-IN"/>
-        </w:rPr>
-        <w:t>data</w:t>
-      </w:r>
-      <w:r>
-        <w:rPr>
-          <w:rFonts w:hint="cs"/>
+        <w:t>?</w:t>
+      </w:r>
+    </w:p>
+    <w:p>
+      <w:pPr>
+        <w:rPr>
+          <w:lang w:bidi="hi-IN"/>
+        </w:rPr>
+      </w:pPr>
+      <w:r>
+        <w:rPr>
+          <w:lang w:bidi="hi-IN"/>
+        </w:rPr>
+        <w:t xml:space="preserve">To master </w:t>
+      </w:r>
+      <w:r>
+        <w:rPr>
+          <w:b/>
+          <w:bCs/>
+          <w:lang w:bidi="hi-IN"/>
+        </w:rPr>
+        <w:t>handling Excel and CSV files in Python</w:t>
+      </w:r>
+      <w:r>
+        <w:rPr>
+          <w:lang w:bidi="hi-IN"/>
+        </w:rPr>
+        <w:t>, you’ll want to get comfortable with a set of powerful libraries, functions, and tools. These help with reading, writing, manipulating data, applying formulas, styling, and automating spreadsheet tasks. Here's a complete guide:</w:t>
+      </w:r>
+    </w:p>
+    <w:p>
+      <w:pPr>
+        <w:rPr>
+          <w:lang w:bidi="hi-IN"/>
+        </w:rPr>
+      </w:pPr>
+      <w:r>
+        <w:rPr>
+          <w:lang w:bidi="hi-IN"/>
+        </w:rPr>
+        <w:pict w14:anchorId="1187C837">
+          <v:rect id="_x0000_i1091" style="width:0;height:1.5pt" o:hralign="center" o:hrstd="t" o:hr="t" fillcolor="#a0a0a0" stroked="f"/>
+        </w:pict>
+      </w:r>
+    </w:p>
+    <w:p>
+      <w:pPr>
+        <w:rPr>
+          <w:b/>
+          <w:bCs/>
+          <w:lang w:bidi="hi-IN"/>
+        </w:rPr>
+      </w:pPr>
+      <w:r>
+        <w:rPr>
+          <w:rFonts w:ascii="Segoe UI Emoji" w:hAnsi="Segoe UI Emoji" w:cs="Segoe UI Emoji"/>
+          <w:b/>
+          <w:bCs/>
+          <w:lang w:bidi="hi-IN"/>
+        </w:rPr>
+        <w:t>🔧</w:t>
+      </w:r>
+      <w:r>
+        <w:rPr>
+          <w:b/>
+          <w:bCs/>
+          <w:lang w:bidi="hi-IN"/>
+        </w:rPr>
+        <w:t xml:space="preserve"> 1. Core Libraries to Master</w:t>
+      </w:r>
+    </w:p>
+    <w:p>
+      <w:pPr>
+        <w:rPr>
+          <w:b/>
+          <w:bCs/>
+          <w:lang w:bidi="hi-IN"/>
+        </w:rPr>
+      </w:pPr>
+      <w:r>
+        <w:rPr>
+          <w:rFonts w:ascii="Segoe UI Emoji" w:hAnsi="Segoe UI Emoji" w:cs="Segoe UI Emoji"/>
+          <w:b/>
+          <w:bCs/>
+          <w:lang w:bidi="hi-IN"/>
+        </w:rPr>
+        <w:t>🟢</w:t>
+      </w:r>
+      <w:r>
+        <w:rPr>
+          <w:b/>
+          <w:bCs/>
+          <w:lang w:bidi="hi-IN"/>
+        </w:rPr>
+        <w:t xml:space="preserve"> CSV Files</w:t>
+      </w:r>
+    </w:p>
+    <w:tbl>
+      <w:tblPr>
+        <w:tblW w:w="0" w:type="auto"/>
+        <w:tblCellSpacing w:w="15" w:type="dxa"/>
+        <w:tblCellMar>
+          <w:top w:w="15" w:type="dxa"/>
+          <w:left w:w="15" w:type="dxa"/>
+          <w:bottom w:w="15" w:type="dxa"/>
+          <w:right w:w="15" w:type="dxa"/>
+        </w:tblCellMar>
+        <w:tblLook w:val="04A0" w:firstRow="1" w:lastRow="0" w:firstColumn="1" w:lastColumn="0" w:noHBand="0" w:noVBand="1"/>
+      </w:tblPr>
+      <w:tblGrid>
+        <w:gridCol w:w="1345"/>
+        <w:gridCol w:w="5999"/>
+      </w:tblGrid>
+      <w:tr>
+        <w:trPr>
+          <w:tblHeader/>
+          <w:tblCellSpacing w:w="15" w:type="dxa"/>
+        </w:trPr>
+        <w:tc>
+          <w:tcPr>
+            <w:tcW w:w="0" w:type="auto"/>
+            <w:vAlign w:val="center"/>
+            <w:hideMark/>
+          </w:tcPr>
+          <w:p>
+            <w:pPr>
+              <w:rPr>
+                <w:b/>
+                <w:bCs/>
+                <w:lang w:bidi="hi-IN"/>
+              </w:rPr>
+            </w:pPr>
+            <w:r>
+              <w:rPr>
+                <w:b/>
+                <w:bCs/>
+                <w:lang w:bidi="hi-IN"/>
+              </w:rPr>
+              <w:t>Library</w:t>
+            </w:r>
+          </w:p>
+        </w:tc>
+        <w:tc>
+          <w:tcPr>
+            <w:tcW w:w="0" w:type="auto"/>
+            <w:vAlign w:val="center"/>
+            <w:hideMark/>
+          </w:tcPr>
+          <w:p>
+            <w:pPr>
+              <w:rPr>
+                <w:b/>
+                <w:bCs/>
+                <w:lang w:bidi="hi-IN"/>
+              </w:rPr>
+            </w:pPr>
+            <w:r>
+              <w:rPr>
+                <w:b/>
+                <w:bCs/>
+                <w:lang w:bidi="hi-IN"/>
+              </w:rPr>
+              <w:t>Purpose</w:t>
+            </w:r>
+          </w:p>
+        </w:tc>
+      </w:tr>
+      <w:tr>
+        <w:trPr>
+          <w:tblCellSpacing w:w="15" w:type="dxa"/>
+        </w:trPr>
+        <w:tc>
+          <w:tcPr>
+            <w:tcW w:w="0" w:type="auto"/>
+            <w:vAlign w:val="center"/>
+            <w:hideMark/>
+          </w:tcPr>
+          <w:p>
+            <w:pPr>
+              <w:rPr>
+                <w:lang w:bidi="hi-IN"/>
+              </w:rPr>
+            </w:pPr>
+            <w:r>
+              <w:rPr>
+                <w:lang w:bidi="hi-IN"/>
+              </w:rPr>
+              <w:t>csv (built-in)</w:t>
+            </w:r>
+          </w:p>
+        </w:tc>
+        <w:tc>
+          <w:tcPr>
+            <w:tcW w:w="0" w:type="auto"/>
+            <w:vAlign w:val="center"/>
+            <w:hideMark/>
+          </w:tcPr>
+          <w:p>
+            <w:pPr>
+              <w:rPr>
+                <w:lang w:bidi="hi-IN"/>
+              </w:rPr>
+            </w:pPr>
+            <w:r>
+              <w:rPr>
+                <w:lang w:bidi="hi-IN"/>
+              </w:rPr>
+              <w:t>Basic reading/writing of CSVs</w:t>
+            </w:r>
+          </w:p>
+        </w:tc>
+      </w:tr>
+      <w:tr>
+        <w:trPr>
+          <w:tblCellSpacing w:w="15" w:type="dxa"/>
+        </w:trPr>
+        <w:tc>
+          <w:tcPr>
+            <w:tcW w:w="0" w:type="auto"/>
+            <w:vAlign w:val="center"/>
+            <w:hideMark/>
+          </w:tcPr>
+          <w:p>
+            <w:pPr>
+              <w:rPr>
+                <w:lang w:bidi="hi-IN"/>
+              </w:rPr>
+            </w:pPr>
+            <w:r>
+              <w:rPr>
+                <w:lang w:bidi="hi-IN"/>
+              </w:rPr>
+              <w:t>pandas</w:t>
+            </w:r>
+          </w:p>
+        </w:tc>
+        <w:tc>
+          <w:tcPr>
+            <w:tcW w:w="0" w:type="auto"/>
+            <w:vAlign w:val="center"/>
+            <w:hideMark/>
+          </w:tcPr>
+          <w:p>
+            <w:pPr>
+              <w:rPr>
+                <w:lang w:bidi="hi-IN"/>
+              </w:rPr>
+            </w:pPr>
+            <w:r>
+              <w:rPr>
+                <w:lang w:bidi="hi-IN"/>
+              </w:rPr>
+              <w:t>High-level data manipulation, fast and efficient</w:t>
+            </w:r>
+          </w:p>
+        </w:tc>
+      </w:tr>
+      <w:tr>
+        <w:trPr>
+          <w:tblCellSpacing w:w="15" w:type="dxa"/>
+        </w:trPr>
+        <w:tc>
+          <w:tcPr>
+            <w:tcW w:w="0" w:type="auto"/>
+            <w:vAlign w:val="center"/>
+            <w:hideMark/>
+          </w:tcPr>
+          <w:p>
+            <w:pPr>
+              <w:rPr>
+                <w:lang w:bidi="hi-IN"/>
+              </w:rPr>
+            </w:pPr>
+            <w:proofErr w:type="spellStart"/>
+            <w:r>
+              <w:rPr>
+                <w:lang w:bidi="hi-IN"/>
+              </w:rPr>
+              <w:t>numpy</w:t>
+            </w:r>
+            <w:proofErr w:type="spellEnd"/>
+          </w:p>
+        </w:tc>
+        <w:tc>
+          <w:tcPr>
+            <w:tcW w:w="0" w:type="auto"/>
+            <w:vAlign w:val="center"/>
+            <w:hideMark/>
+          </w:tcPr>
+          <w:p>
+            <w:pPr>
+              <w:rPr>
+                <w:lang w:bidi="hi-IN"/>
+              </w:rPr>
+            </w:pPr>
+            <w:r>
+              <w:rPr>
+                <w:lang w:bidi="hi-IN"/>
+              </w:rPr>
+              <w:t>Works with numerical data from CSVs (often with pandas)</w:t>
+            </w:r>
+          </w:p>
+        </w:tc>
+      </w:tr>
+    </w:tbl>
+    <w:p>
+      <w:pPr>
+        <w:rPr>
+          <w:b/>
+          <w:bCs/>
+          <w:lang w:bidi="hi-IN"/>
+        </w:rPr>
+      </w:pPr>
+      <w:r>
+        <w:rPr>
+          <w:rFonts w:ascii="Segoe UI Emoji" w:hAnsi="Segoe UI Emoji" w:cs="Segoe UI Emoji"/>
+          <w:b/>
+          <w:bCs/>
+          <w:lang w:bidi="hi-IN"/>
+        </w:rPr>
+        <w:t>🟡</w:t>
+      </w:r>
+      <w:r>
+        <w:rPr>
+          <w:b/>
+          <w:bCs/>
+          <w:lang w:bidi="hi-IN"/>
+        </w:rPr>
+        <w:t xml:space="preserve"> Excel Files</w:t>
+      </w:r>
+    </w:p>
+    <w:tbl>
+      <w:tblPr>
+        <w:tblW w:w="0" w:type="auto"/>
+        <w:tblCellSpacing w:w="15" w:type="dxa"/>
+        <w:tblCellMar>
+          <w:top w:w="15" w:type="dxa"/>
+          <w:left w:w="15" w:type="dxa"/>
+          <w:bottom w:w="15" w:type="dxa"/>
+          <w:right w:w="15" w:type="dxa"/>
+        </w:tblCellMar>
+        <w:tblLook w:val="04A0" w:firstRow="1" w:lastRow="0" w:firstColumn="1" w:lastColumn="0" w:noHBand="0" w:noVBand="1"/>
+      </w:tblPr>
+      <w:tblGrid>
+        <w:gridCol w:w="2274"/>
+        <w:gridCol w:w="5597"/>
+      </w:tblGrid>
+      <w:tr>
+        <w:trPr>
+          <w:tblHeader/>
+          <w:tblCellSpacing w:w="15" w:type="dxa"/>
+        </w:trPr>
+        <w:tc>
+          <w:tcPr>
+            <w:tcW w:w="0" w:type="auto"/>
+            <w:vAlign w:val="center"/>
+            <w:hideMark/>
+          </w:tcPr>
+          <w:p>
+            <w:pPr>
+              <w:rPr>
+                <w:b/>
+                <w:bCs/>
+                <w:lang w:bidi="hi-IN"/>
+              </w:rPr>
+            </w:pPr>
+            <w:r>
+              <w:rPr>
+                <w:b/>
+                <w:bCs/>
+                <w:lang w:bidi="hi-IN"/>
+              </w:rPr>
+              <w:t>Library</w:t>
+            </w:r>
+          </w:p>
+        </w:tc>
+        <w:tc>
+          <w:tcPr>
+            <w:tcW w:w="0" w:type="auto"/>
+            <w:vAlign w:val="center"/>
+            <w:hideMark/>
+          </w:tcPr>
+          <w:p>
+            <w:pPr>
+              <w:rPr>
+                <w:b/>
+                <w:bCs/>
+                <w:lang w:bidi="hi-IN"/>
+              </w:rPr>
+            </w:pPr>
+            <w:r>
+              <w:rPr>
+                <w:b/>
+                <w:bCs/>
+                <w:lang w:bidi="hi-IN"/>
+              </w:rPr>
+              <w:t>Purpose</w:t>
+            </w:r>
+          </w:p>
+        </w:tc>
+      </w:tr>
+      <w:tr>
+        <w:trPr>
+          <w:tblCellSpacing w:w="15" w:type="dxa"/>
+        </w:trPr>
+        <w:tc>
+          <w:tcPr>
+            <w:tcW w:w="0" w:type="auto"/>
+            <w:vAlign w:val="center"/>
+            <w:hideMark/>
+          </w:tcPr>
+          <w:p>
+            <w:pPr>
+              <w:rPr>
+                <w:lang w:bidi="hi-IN"/>
+              </w:rPr>
+            </w:pPr>
+            <w:proofErr w:type="spellStart"/>
+            <w:r>
+              <w:rPr>
+                <w:lang w:bidi="hi-IN"/>
+              </w:rPr>
+              <w:t>openpyxl</w:t>
+            </w:r>
+            <w:proofErr w:type="spellEnd"/>
+          </w:p>
+        </w:tc>
+        <w:tc>
+          <w:tcPr>
+            <w:tcW w:w="0" w:type="auto"/>
+            <w:vAlign w:val="center"/>
+            <w:hideMark/>
+          </w:tcPr>
+          <w:p>
+            <w:pPr>
+              <w:rPr>
+                <w:lang w:bidi="hi-IN"/>
+              </w:rPr>
+            </w:pPr>
+            <w:r>
+              <w:rPr>
+                <w:lang w:bidi="hi-IN"/>
+              </w:rPr>
+              <w:t>Read/write Excel .xlsx, apply formulas, styles</w:t>
+            </w:r>
+          </w:p>
+        </w:tc>
+      </w:tr>
+      <w:tr>
+        <w:trPr>
+          <w:tblCellSpacing w:w="15" w:type="dxa"/>
+        </w:trPr>
+        <w:tc>
+          <w:tcPr>
+            <w:tcW w:w="0" w:type="auto"/>
+            <w:vAlign w:val="center"/>
+            <w:hideMark/>
+          </w:tcPr>
+          <w:p>
+            <w:pPr>
+              <w:rPr>
+                <w:lang w:bidi="hi-IN"/>
+              </w:rPr>
+            </w:pPr>
+            <w:proofErr w:type="spellStart"/>
+            <w:r>
+              <w:rPr>
+                <w:lang w:bidi="hi-IN"/>
+              </w:rPr>
+              <w:t>xlsxwriter</w:t>
+            </w:r>
+            <w:proofErr w:type="spellEnd"/>
+          </w:p>
+        </w:tc>
+        <w:tc>
+          <w:tcPr>
+            <w:tcW w:w="0" w:type="auto"/>
+            <w:vAlign w:val="center"/>
+            <w:hideMark/>
+          </w:tcPr>
+          <w:p>
+            <w:pPr>
+              <w:rPr>
+                <w:lang w:bidi="hi-IN"/>
+              </w:rPr>
+            </w:pPr>
+            <w:r>
+              <w:rPr>
+                <w:lang w:bidi="hi-IN"/>
+              </w:rPr>
+              <w:t>Create Excel files with formatting, charts, formulas</w:t>
+            </w:r>
+          </w:p>
+        </w:tc>
+      </w:tr>
+      <w:tr>
+        <w:trPr>
+          <w:tblCellSpacing w:w="15" w:type="dxa"/>
+        </w:trPr>
+        <w:tc>
+          <w:tcPr>
+            <w:tcW w:w="0" w:type="auto"/>
+            <w:vAlign w:val="center"/>
+            <w:hideMark/>
+          </w:tcPr>
+          <w:p>
+            <w:pPr>
+              <w:rPr>
+                <w:lang w:bidi="hi-IN"/>
+              </w:rPr>
+            </w:pPr>
+            <w:r>
+              <w:rPr>
+                <w:lang w:bidi="hi-IN"/>
+              </w:rPr>
+              <w:t>pandas</w:t>
+            </w:r>
+          </w:p>
+        </w:tc>
+        <w:tc>
+          <w:tcPr>
+            <w:tcW w:w="0" w:type="auto"/>
+            <w:vAlign w:val="center"/>
+            <w:hideMark/>
+          </w:tcPr>
+          <w:p>
+            <w:pPr>
+              <w:rPr>
+                <w:lang w:bidi="hi-IN"/>
+              </w:rPr>
+            </w:pPr>
+            <w:r>
+              <w:rPr>
+                <w:lang w:bidi="hi-IN"/>
+              </w:rPr>
+              <w:t xml:space="preserve">Easy read/write via wrappers over </w:t>
+            </w:r>
+            <w:proofErr w:type="spellStart"/>
+            <w:r>
+              <w:rPr>
+                <w:lang w:bidi="hi-IN"/>
+              </w:rPr>
+              <w:t>openpyxl</w:t>
+            </w:r>
+            <w:proofErr w:type="spellEnd"/>
+            <w:r>
+              <w:rPr>
+                <w:lang w:bidi="hi-IN"/>
+              </w:rPr>
+              <w:t xml:space="preserve">, </w:t>
+            </w:r>
+            <w:proofErr w:type="spellStart"/>
+            <w:r>
+              <w:rPr>
+                <w:lang w:bidi="hi-IN"/>
+              </w:rPr>
+              <w:t>xlsxwriter</w:t>
+            </w:r>
+            <w:proofErr w:type="spellEnd"/>
+          </w:p>
+        </w:tc>
+      </w:tr>
+      <w:tr>
+        <w:trPr>
+          <w:tblCellSpacing w:w="15" w:type="dxa"/>
+        </w:trPr>
+        <w:tc>
+          <w:tcPr>
+            <w:tcW w:w="0" w:type="auto"/>
+            <w:vAlign w:val="center"/>
+            <w:hideMark/>
+          </w:tcPr>
+          <w:p>
+            <w:pPr>
+              <w:rPr>
+                <w:lang w:bidi="hi-IN"/>
+              </w:rPr>
+            </w:pPr>
+            <w:proofErr w:type="spellStart"/>
+            <w:r>
+              <w:rPr>
+                <w:lang w:bidi="hi-IN"/>
+              </w:rPr>
+              <w:t>pyexcel</w:t>
+            </w:r>
+            <w:proofErr w:type="spellEnd"/>
+            <w:r>
+              <w:rPr>
+                <w:lang w:bidi="hi-IN"/>
+              </w:rPr>
+              <w:t xml:space="preserve"> / </w:t>
+            </w:r>
+            <w:proofErr w:type="spellStart"/>
+            <w:r>
+              <w:rPr>
+                <w:lang w:bidi="hi-IN"/>
+              </w:rPr>
+              <w:t>pyexcel</w:t>
+            </w:r>
+            <w:proofErr w:type="spellEnd"/>
+            <w:r>
+              <w:rPr>
+                <w:lang w:bidi="hi-IN"/>
+              </w:rPr>
+              <w:t>-xlsx</w:t>
+            </w:r>
+          </w:p>
+        </w:tc>
+        <w:tc>
+          <w:tcPr>
+            <w:tcW w:w="0" w:type="auto"/>
+            <w:vAlign w:val="center"/>
+            <w:hideMark/>
+          </w:tcPr>
+          <w:p>
+            <w:pPr>
+              <w:rPr>
+                <w:lang w:bidi="hi-IN"/>
+              </w:rPr>
+            </w:pPr>
+            <w:r>
+              <w:rPr>
+                <w:lang w:bidi="hi-IN"/>
+              </w:rPr>
+              <w:t>Read/write/convert between formats</w:t>
+            </w:r>
+          </w:p>
+        </w:tc>
+      </w:tr>
+      <w:tr>
+        <w:trPr>
+          <w:tblCellSpacing w:w="15" w:type="dxa"/>
+        </w:trPr>
+        <w:tc>
+          <w:tcPr>
+            <w:tcW w:w="0" w:type="auto"/>
+            <w:vAlign w:val="center"/>
+            <w:hideMark/>
+          </w:tcPr>
+          <w:p>
+            <w:pPr>
+              <w:rPr>
+                <w:lang w:bidi="hi-IN"/>
+              </w:rPr>
+            </w:pPr>
+            <w:proofErr w:type="spellStart"/>
+            <w:r>
+              <w:rPr>
+                <w:lang w:bidi="hi-IN"/>
+              </w:rPr>
+              <w:t>xlrd</w:t>
+            </w:r>
+            <w:proofErr w:type="spellEnd"/>
+            <w:r>
+              <w:rPr>
+                <w:lang w:bidi="hi-IN"/>
+              </w:rPr>
+              <w:t xml:space="preserve">, </w:t>
+            </w:r>
+            <w:proofErr w:type="spellStart"/>
+            <w:r>
+              <w:rPr>
+                <w:lang w:bidi="hi-IN"/>
+              </w:rPr>
+              <w:t>xlwt</w:t>
+            </w:r>
+            <w:proofErr w:type="spellEnd"/>
+          </w:p>
+        </w:tc>
+        <w:tc>
+          <w:tcPr>
+            <w:tcW w:w="0" w:type="auto"/>
+            <w:vAlign w:val="center"/>
+            <w:hideMark/>
+          </w:tcPr>
+          <w:p>
+            <w:pPr>
+              <w:rPr>
+                <w:lang w:bidi="hi-IN"/>
+              </w:rPr>
+            </w:pPr>
+            <w:r>
+              <w:rPr>
+                <w:lang w:bidi="hi-IN"/>
+              </w:rPr>
+              <w:t>Older libraries for .</w:t>
+            </w:r>
+            <w:proofErr w:type="spellStart"/>
+            <w:r>
+              <w:rPr>
+                <w:lang w:bidi="hi-IN"/>
+              </w:rPr>
+              <w:t>xls</w:t>
+            </w:r>
+            <w:proofErr w:type="spellEnd"/>
+            <w:r>
+              <w:rPr>
+                <w:lang w:bidi="hi-IN"/>
+              </w:rPr>
+              <w:t xml:space="preserve"> (deprecated for .xlsx)</w:t>
+            </w:r>
+          </w:p>
+        </w:tc>
+      </w:tr>
+      <w:tr>
+        <w:trPr>
+          <w:tblCellSpacing w:w="15" w:type="dxa"/>
+        </w:trPr>
+        <w:tc>
+          <w:tcPr>
+            <w:tcW w:w="0" w:type="auto"/>
+            <w:vAlign w:val="center"/>
+            <w:hideMark/>
+          </w:tcPr>
+          <w:p>
+            <w:pPr>
+              <w:rPr>
+                <w:lang w:bidi="hi-IN"/>
+              </w:rPr>
+            </w:pPr>
+            <w:r>
+              <w:rPr>
+                <w:lang w:bidi="hi-IN"/>
+              </w:rPr>
+              <w:t>formulas</w:t>
+            </w:r>
+          </w:p>
+        </w:tc>
+        <w:tc>
+          <w:tcPr>
+            <w:tcW w:w="0" w:type="auto"/>
+            <w:vAlign w:val="center"/>
+            <w:hideMark/>
+          </w:tcPr>
+          <w:p>
+            <w:pPr>
+              <w:rPr>
+                <w:lang w:bidi="hi-IN"/>
+              </w:rPr>
+            </w:pPr>
+            <w:r>
+              <w:rPr>
+                <w:lang w:bidi="hi-IN"/>
+              </w:rPr>
+              <w:t>Evaluate Excel formulas in Python</w:t>
+            </w:r>
+          </w:p>
+        </w:tc>
+      </w:tr>
+      <w:tr>
+        <w:trPr>
+          <w:tblCellSpacing w:w="15" w:type="dxa"/>
+        </w:trPr>
+        <w:tc>
+          <w:tcPr>
+            <w:tcW w:w="0" w:type="auto"/>
+            <w:vAlign w:val="center"/>
+            <w:hideMark/>
+          </w:tcPr>
+          <w:p>
+            <w:pPr>
+              <w:rPr>
+                <w:lang w:bidi="hi-IN"/>
+              </w:rPr>
+            </w:pPr>
+            <w:proofErr w:type="spellStart"/>
+            <w:r>
+              <w:rPr>
+                <w:lang w:bidi="hi-IN"/>
+              </w:rPr>
+              <w:t>xlwings</w:t>
+            </w:r>
+            <w:proofErr w:type="spellEnd"/>
+          </w:p>
+        </w:tc>
+        <w:tc>
+          <w:tcPr>
+            <w:tcW w:w="0" w:type="auto"/>
+            <w:vAlign w:val="center"/>
+            <w:hideMark/>
+          </w:tcPr>
+          <w:p>
+            <w:pPr>
+              <w:rPr>
+                <w:lang w:bidi="hi-IN"/>
+              </w:rPr>
+            </w:pPr>
+            <w:r>
+              <w:rPr>
+                <w:lang w:bidi="hi-IN"/>
+              </w:rPr>
+              <w:t>Automate Excel through COM (Windows only)</w:t>
+            </w:r>
+          </w:p>
+        </w:tc>
+      </w:tr>
+    </w:tbl>
+    <w:p>
+      <w:pPr>
+        <w:rPr>
+          <w:lang w:bidi="hi-IN"/>
+        </w:rPr>
+      </w:pPr>
+      <w:r>
+        <w:rPr>
+          <w:lang w:bidi="hi-IN"/>
+        </w:rPr>
+        <w:pict w14:anchorId="2118AC91">
+          <v:rect id="_x0000_i1092" style="width:0;height:1.5pt" o:hralign="center" o:hrstd="t" o:hr="t" fillcolor="#a0a0a0" stroked="f"/>
+        </w:pict>
+      </w:r>
+    </w:p>
+    <w:p>
+      <w:pPr>
+        <w:rPr>
+          <w:b/>
+          <w:bCs/>
+          <w:lang w:bidi="hi-IN"/>
+        </w:rPr>
+      </w:pPr>
+      <w:r>
+        <w:rPr>
+          <w:rFonts w:ascii="Segoe UI Emoji" w:hAnsi="Segoe UI Emoji" w:cs="Segoe UI Emoji"/>
+          <w:b/>
+          <w:bCs/>
+          <w:lang w:bidi="hi-IN"/>
+        </w:rPr>
+        <w:t>📥</w:t>
+      </w:r>
+      <w:r>
+        <w:rPr>
+          <w:b/>
+          <w:bCs/>
+          <w:lang w:bidi="hi-IN"/>
+        </w:rPr>
+        <w:t xml:space="preserve"> 2. Reading Files</w:t>
+      </w:r>
+    </w:p>
+    <w:p>
+      <w:pPr>
+        <w:rPr>
+          <w:b/>
+          <w:bCs/>
+          <w:lang w:bidi="hi-IN"/>
+        </w:rPr>
+      </w:pPr>
+      <w:r>
+        <w:rPr>
+          <w:b/>
+          <w:bCs/>
+          <w:lang w:bidi="hi-IN"/>
+        </w:rPr>
+        <w:t>CSV:</w:t>
+      </w:r>
+    </w:p>
+    <w:p>
+      <w:pPr>
+        <w:rPr>
+          <w:lang w:bidi="hi-IN"/>
+        </w:rPr>
+      </w:pPr>
+      <w:r>
+        <w:rPr>
+          <w:lang w:bidi="hi-IN"/>
+        </w:rPr>
+        <w:t>import csv</w:t>
+      </w:r>
+    </w:p>
+    <w:p>
+      <w:pPr>
+        <w:rPr>
+          <w:lang w:bidi="hi-IN"/>
+        </w:rPr>
+      </w:pPr>
+      <w:r>
+        <w:rPr>
+          <w:lang w:bidi="hi-IN"/>
+        </w:rPr>
+        <w:lastRenderedPageBreak/>
+        <w:t xml:space="preserve">with </w:t>
+      </w:r>
+      <w:proofErr w:type="gramStart"/>
+      <w:r>
+        <w:rPr>
+          <w:lang w:bidi="hi-IN"/>
+        </w:rPr>
+        <w:t>open(</w:t>
+      </w:r>
+      <w:proofErr w:type="gramEnd"/>
+      <w:r>
+        <w:rPr>
+          <w:lang w:bidi="hi-IN"/>
+        </w:rPr>
+        <w:t>'data.csv', 'r') as file:</w:t>
+      </w:r>
+    </w:p>
+    <w:p>
+      <w:pPr>
+        <w:rPr>
+          <w:lang w:bidi="hi-IN"/>
+        </w:rPr>
+      </w:pPr>
+      <w:r>
+        <w:rPr>
+          <w:lang w:bidi="hi-IN"/>
+        </w:rPr>
+        <w:t xml:space="preserve">    reader = </w:t>
+      </w:r>
+      <w:proofErr w:type="spellStart"/>
+      <w:proofErr w:type="gramStart"/>
+      <w:r>
+        <w:rPr>
+          <w:lang w:bidi="hi-IN"/>
+        </w:rPr>
+        <w:t>csv.reader</w:t>
+      </w:r>
+      <w:proofErr w:type="spellEnd"/>
+      <w:proofErr w:type="gramEnd"/>
+      <w:r>
+        <w:rPr>
+          <w:lang w:bidi="hi-IN"/>
+        </w:rPr>
+        <w:t>(file)</w:t>
+      </w:r>
+    </w:p>
+    <w:p>
+      <w:pPr>
+        <w:rPr>
+          <w:lang w:bidi="hi-IN"/>
+        </w:rPr>
+      </w:pPr>
+      <w:r>
+        <w:rPr>
+          <w:lang w:bidi="hi-IN"/>
+        </w:rPr>
+        <w:t xml:space="preserve">    for row in reader:</w:t>
+      </w:r>
+    </w:p>
+    <w:p>
+      <w:pPr>
+        <w:rPr>
+          <w:lang w:bidi="hi-IN"/>
+        </w:rPr>
+      </w:pPr>
+      <w:r>
+        <w:rPr>
+          <w:lang w:bidi="hi-IN"/>
+        </w:rPr>
+        <w:t xml:space="preserve">        print(row)</w:t>
+      </w:r>
+    </w:p>
+    <w:p>
+      <w:pPr>
+        <w:rPr>
+          <w:b/>
+          <w:bCs/>
+          <w:lang w:bidi="hi-IN"/>
+        </w:rPr>
+      </w:pPr>
+      <w:r>
+        <w:rPr>
+          <w:b/>
+          <w:bCs/>
+          <w:lang w:bidi="hi-IN"/>
+        </w:rPr>
+        <w:t>Excel:</w:t>
+      </w:r>
+    </w:p>
+    <w:p>
+      <w:pPr>
+        <w:rPr>
+          <w:lang w:bidi="hi-IN"/>
+        </w:rPr>
+      </w:pPr>
+      <w:r>
+        <w:rPr>
+          <w:lang w:bidi="hi-IN"/>
+        </w:rPr>
+        <w:t>import pandas as pd</w:t>
+      </w:r>
+    </w:p>
+    <w:p>
+      <w:pPr>
+        <w:rPr>
+          <w:lang w:bidi="hi-IN"/>
+        </w:rPr>
+      </w:pPr>
+      <w:proofErr w:type="spellStart"/>
+      <w:r>
+        <w:rPr>
+          <w:lang w:bidi="hi-IN"/>
+        </w:rPr>
+        <w:t>df</w:t>
+      </w:r>
+      <w:proofErr w:type="spellEnd"/>
+      <w:r>
+        <w:rPr>
+          <w:lang w:bidi="hi-IN"/>
+        </w:rPr>
+        <w:t xml:space="preserve"> = </w:t>
+      </w:r>
+      <w:proofErr w:type="spellStart"/>
+      <w:proofErr w:type="gramStart"/>
+      <w:r>
+        <w:rPr>
+          <w:lang w:bidi="hi-IN"/>
+        </w:rPr>
+        <w:t>pd.read</w:t>
+      </w:r>
+      <w:proofErr w:type="gramEnd"/>
+      <w:r>
+        <w:rPr>
+          <w:lang w:bidi="hi-IN"/>
+        </w:rPr>
+        <w:t>_excel</w:t>
+      </w:r>
+      <w:proofErr w:type="spellEnd"/>
+      <w:r>
+        <w:rPr>
+          <w:lang w:bidi="hi-IN"/>
+        </w:rPr>
+        <w:t xml:space="preserve">("data.xlsx")  # Uses </w:t>
+      </w:r>
+      <w:proofErr w:type="spellStart"/>
+      <w:r>
+        <w:rPr>
+          <w:lang w:bidi="hi-IN"/>
+        </w:rPr>
+        <w:t>openpyxl</w:t>
+      </w:r>
+      <w:proofErr w:type="spellEnd"/>
+      <w:r>
+        <w:rPr>
+          <w:lang w:bidi="hi-IN"/>
+        </w:rPr>
+        <w:t xml:space="preserve"> engine by default</w:t>
+      </w:r>
+    </w:p>
+    <w:p>
+      <w:pPr>
+        <w:rPr>
+          <w:lang w:bidi="hi-IN"/>
+        </w:rPr>
+      </w:pPr>
+      <w:r>
+        <w:rPr>
+          <w:lang w:bidi="hi-IN"/>
+        </w:rPr>
+        <w:pict w14:anchorId="4AA0EE33">
+          <v:rect id="_x0000_i1093" style="width:0;height:1.5pt" o:hralign="center" o:hrstd="t" o:hr="t" fillcolor="#a0a0a0" stroked="f"/>
+        </w:pict>
+      </w:r>
+    </w:p>
+    <w:p>
+      <w:pPr>
+        <w:rPr>
+          <w:b/>
+          <w:bCs/>
+          <w:lang w:bidi="hi-IN"/>
+        </w:rPr>
+      </w:pPr>
+      <w:r>
+        <w:rPr>
+          <w:rFonts w:ascii="Segoe UI Emoji" w:hAnsi="Segoe UI Emoji" w:cs="Segoe UI Emoji"/>
+          <w:b/>
+          <w:bCs/>
+          <w:lang w:bidi="hi-IN"/>
+        </w:rPr>
+        <w:t>📤</w:t>
+      </w:r>
+      <w:r>
+        <w:rPr>
+          <w:b/>
+          <w:bCs/>
+          <w:lang w:bidi="hi-IN"/>
+        </w:rPr>
+        <w:t xml:space="preserve"> 3. Writing Files</w:t>
+      </w:r>
+    </w:p>
+    <w:p>
+      <w:pPr>
+        <w:rPr>
+          <w:b/>
+          <w:bCs/>
+          <w:lang w:bidi="hi-IN"/>
+        </w:rPr>
+      </w:pPr>
+      <w:r>
+        <w:rPr>
+          <w:b/>
+          <w:bCs/>
+          <w:lang w:bidi="hi-IN"/>
+        </w:rPr>
+        <w:t>CSV:</w:t>
+      </w:r>
+    </w:p>
+    <w:p>
+      <w:pPr>
+        <w:rPr>
+          <w:lang w:bidi="hi-IN"/>
+        </w:rPr>
+      </w:pPr>
+      <w:r>
+        <w:rPr>
+          <w:lang w:bidi="hi-IN"/>
+        </w:rPr>
+        <w:t xml:space="preserve">with </w:t>
+      </w:r>
+      <w:proofErr w:type="gramStart"/>
+      <w:r>
+        <w:rPr>
+          <w:lang w:bidi="hi-IN"/>
+        </w:rPr>
+        <w:t>open(</w:t>
+      </w:r>
+      <w:proofErr w:type="gramEnd"/>
+      <w:r>
+        <w:rPr>
+          <w:lang w:bidi="hi-IN"/>
+        </w:rPr>
+        <w:t>'output.csv', 'w', newline='') as file:</w:t>
+      </w:r>
+    </w:p>
+    <w:p>
+      <w:pPr>
+        <w:rPr>
+          <w:lang w:bidi="hi-IN"/>
+        </w:rPr>
+      </w:pPr>
+      <w:r>
+        <w:rPr>
+          <w:lang w:bidi="hi-IN"/>
+        </w:rPr>
+        <w:t xml:space="preserve">    writer = </w:t>
+      </w:r>
+      <w:proofErr w:type="spellStart"/>
+      <w:proofErr w:type="gramStart"/>
+      <w:r>
+        <w:rPr>
+          <w:lang w:bidi="hi-IN"/>
+        </w:rPr>
+        <w:t>csv.writer</w:t>
+      </w:r>
+      <w:proofErr w:type="spellEnd"/>
+      <w:proofErr w:type="gramEnd"/>
+      <w:r>
+        <w:rPr>
+          <w:lang w:bidi="hi-IN"/>
+        </w:rPr>
+        <w:t>(file)</w:t>
+      </w:r>
+    </w:p>
+    <w:p>
+      <w:pPr>
+        <w:rPr>
+          <w:lang w:bidi="hi-IN"/>
+        </w:rPr>
+      </w:pPr>
+      <w:r>
+        <w:rPr>
+          <w:lang w:bidi="hi-IN"/>
+        </w:rPr>
+        <w:t xml:space="preserve">    </w:t>
+      </w:r>
+      <w:proofErr w:type="spellStart"/>
+      <w:proofErr w:type="gramStart"/>
+      <w:r>
+        <w:rPr>
+          <w:lang w:bidi="hi-IN"/>
+        </w:rPr>
+        <w:t>writer.writerow</w:t>
+      </w:r>
+      <w:proofErr w:type="spellEnd"/>
+      <w:proofErr w:type="gramEnd"/>
+      <w:r>
+        <w:rPr>
+          <w:lang w:bidi="hi-IN"/>
+        </w:rPr>
+        <w:t>(['Name', 'Age'])</w:t>
+      </w:r>
+    </w:p>
+    <w:p>
+      <w:pPr>
+        <w:rPr>
+          <w:lang w:bidi="hi-IN"/>
+        </w:rPr>
+      </w:pPr>
+      <w:r>
+        <w:rPr>
+          <w:lang w:bidi="hi-IN"/>
+        </w:rPr>
+        <w:t xml:space="preserve">    </w:t>
+      </w:r>
+      <w:proofErr w:type="spellStart"/>
+      <w:proofErr w:type="gramStart"/>
+      <w:r>
+        <w:rPr>
+          <w:lang w:bidi="hi-IN"/>
+        </w:rPr>
+        <w:t>writer.writerow</w:t>
+      </w:r>
+      <w:proofErr w:type="spellEnd"/>
+      <w:proofErr w:type="gramEnd"/>
+      <w:r>
+        <w:rPr>
+          <w:lang w:bidi="hi-IN"/>
+        </w:rPr>
+        <w:t>(['Alice', 30])</w:t>
+      </w:r>
+    </w:p>
+    <w:p>
+      <w:pPr>
+        <w:rPr>
+          <w:b/>
+          <w:bCs/>
+          <w:lang w:bidi="hi-IN"/>
+        </w:rPr>
+      </w:pPr>
+      <w:r>
+        <w:rPr>
+          <w:b/>
+          <w:bCs/>
+          <w:lang w:bidi="hi-IN"/>
+        </w:rPr>
+        <w:t>Excel:</w:t>
+      </w:r>
+    </w:p>
+    <w:p>
+      <w:pPr>
+        <w:rPr>
+          <w:lang w:bidi="hi-IN"/>
+        </w:rPr>
+      </w:pPr>
+      <w:proofErr w:type="spellStart"/>
+      <w:r>
+        <w:rPr>
+          <w:lang w:bidi="hi-IN"/>
+        </w:rPr>
+        <w:t>df.to_</w:t>
+      </w:r>
+      <w:proofErr w:type="gramStart"/>
+      <w:r>
+        <w:rPr>
+          <w:lang w:bidi="hi-IN"/>
+        </w:rPr>
+        <w:t>excel</w:t>
+      </w:r>
+      <w:proofErr w:type="spellEnd"/>
+      <w:r>
+        <w:rPr>
+          <w:lang w:bidi="hi-IN"/>
+        </w:rPr>
+        <w:t>(</w:t>
+      </w:r>
+      <w:proofErr w:type="gramEnd"/>
+      <w:r>
+        <w:rPr>
+          <w:lang w:bidi="hi-IN"/>
+        </w:rPr>
+        <w:t xml:space="preserve">"output.xlsx", index=False)  # With pandas and </w:t>
+      </w:r>
+      <w:proofErr w:type="spellStart"/>
+      <w:r>
+        <w:rPr>
+          <w:lang w:bidi="hi-IN"/>
+        </w:rPr>
+        <w:t>openpyxl</w:t>
+      </w:r>
+      <w:proofErr w:type="spellEnd"/>
+      <w:r>
+        <w:rPr>
+          <w:lang w:bidi="hi-IN"/>
+        </w:rPr>
+        <w:t>/</w:t>
+      </w:r>
+      <w:proofErr w:type="spellStart"/>
+      <w:r>
+        <w:rPr>
+          <w:lang w:bidi="hi-IN"/>
+        </w:rPr>
+        <w:t>xlsxwriter</w:t>
+      </w:r>
+      <w:proofErr w:type="spellEnd"/>
+    </w:p>
+    <w:p>
+      <w:pPr>
+        <w:rPr>
+          <w:lang w:bidi="hi-IN"/>
+        </w:rPr>
+      </w:pPr>
+      <w:r>
+        <w:rPr>
+          <w:lang w:bidi="hi-IN"/>
+        </w:rPr>
+        <w:pict w14:anchorId="1ADEE4DC">
+          <v:rect id="_x0000_i1094" style="width:0;height:1.5pt" o:hralign="center" o:hrstd="t" o:hr="t" fillcolor="#a0a0a0" stroked="f"/>
+        </w:pict>
+      </w:r>
+    </w:p>
+    <w:p>
+      <w:pPr>
+        <w:rPr>
+          <w:b/>
+          <w:bCs/>
+          <w:lang w:bidi="hi-IN"/>
+        </w:rPr>
+      </w:pPr>
+      <w:r>
+        <w:rPr>
+          <w:rFonts w:ascii="Segoe UI Emoji" w:hAnsi="Segoe UI Emoji" w:cs="Segoe UI Emoji"/>
+          <w:b/>
+          <w:bCs/>
+          <w:lang w:bidi="hi-IN"/>
+        </w:rPr>
+        <w:t>🧠</w:t>
+      </w:r>
+      <w:r>
+        <w:rPr>
+          <w:b/>
+          <w:bCs/>
+          <w:lang w:bidi="hi-IN"/>
+        </w:rPr>
+        <w:t xml:space="preserve"> 4. Key Operations &amp; Algorithms</w:t>
+      </w:r>
+    </w:p>
+    <w:tbl>
+      <w:tblPr>
+        <w:tblW w:w="0" w:type="auto"/>
+        <w:tblCellSpacing w:w="15" w:type="dxa"/>
+        <w:tblCellMar>
+          <w:top w:w="15" w:type="dxa"/>
+          <w:left w:w="15" w:type="dxa"/>
+          <w:bottom w:w="15" w:type="dxa"/>
+          <w:right w:w="15" w:type="dxa"/>
+        </w:tblCellMar>
+        <w:tblLook w:val="04A0" w:firstRow="1" w:lastRow="0" w:firstColumn="1" w:lastColumn="0" w:noHBand="0" w:noVBand="1"/>
+      </w:tblPr>
+      <w:tblGrid>
+        <w:gridCol w:w="1687"/>
+        <w:gridCol w:w="5035"/>
+      </w:tblGrid>
+      <w:tr>
+        <w:trPr>
+          <w:tblHeader/>
+          <w:tblCellSpacing w:w="15" w:type="dxa"/>
+        </w:trPr>
+        <w:tc>
+          <w:tcPr>
+            <w:tcW w:w="0" w:type="auto"/>
+            <w:vAlign w:val="center"/>
+            <w:hideMark/>
+          </w:tcPr>
+          <w:p>
+            <w:pPr>
+              <w:rPr>
+                <w:b/>
+                <w:bCs/>
+                <w:lang w:bidi="hi-IN"/>
+              </w:rPr>
+            </w:pPr>
+            <w:r>
+              <w:rPr>
+                <w:b/>
+                <w:bCs/>
+                <w:lang w:bidi="hi-IN"/>
+              </w:rPr>
+              <w:t>Task</w:t>
+            </w:r>
+          </w:p>
+        </w:tc>
+        <w:tc>
+          <w:tcPr>
+            <w:tcW w:w="0" w:type="auto"/>
+            <w:vAlign w:val="center"/>
+            <w:hideMark/>
+          </w:tcPr>
+          <w:p>
+            <w:pPr>
+              <w:rPr>
+                <w:b/>
+                <w:bCs/>
+                <w:lang w:bidi="hi-IN"/>
+              </w:rPr>
+            </w:pPr>
+            <w:r>
+              <w:rPr>
+                <w:b/>
+                <w:bCs/>
+                <w:lang w:bidi="hi-IN"/>
+              </w:rPr>
+              <w:t>Tool/Function</w:t>
+            </w:r>
+          </w:p>
+        </w:tc>
+      </w:tr>
+      <w:tr>
+        <w:trPr>
+          <w:tblCellSpacing w:w="15" w:type="dxa"/>
+        </w:trPr>
+        <w:tc>
+          <w:tcPr>
+            <w:tcW w:w="0" w:type="auto"/>
+            <w:vAlign w:val="center"/>
+            <w:hideMark/>
+          </w:tcPr>
+          <w:p>
+            <w:pPr>
+              <w:rPr>
+                <w:lang w:bidi="hi-IN"/>
+              </w:rPr>
+            </w:pPr>
+            <w:r>
+              <w:rPr>
+                <w:lang w:bidi="hi-IN"/>
+              </w:rPr>
+              <w:t>Filter/Sort</w:t>
+            </w:r>
+          </w:p>
+        </w:tc>
+        <w:tc>
+          <w:tcPr>
+            <w:tcW w:w="0" w:type="auto"/>
+            <w:vAlign w:val="center"/>
+            <w:hideMark/>
+          </w:tcPr>
+          <w:p>
+            <w:pPr>
+              <w:rPr>
+                <w:lang w:bidi="hi-IN"/>
+              </w:rPr>
+            </w:pPr>
+            <w:proofErr w:type="spellStart"/>
+            <w:proofErr w:type="gramStart"/>
+            <w:r>
+              <w:rPr>
+                <w:lang w:bidi="hi-IN"/>
+              </w:rPr>
+              <w:t>df.query</w:t>
+            </w:r>
+            <w:proofErr w:type="spellEnd"/>
+            <w:proofErr w:type="gramEnd"/>
+            <w:r>
+              <w:rPr>
+                <w:lang w:bidi="hi-IN"/>
+              </w:rPr>
+              <w:t xml:space="preserve">(), </w:t>
+            </w:r>
+            <w:proofErr w:type="spellStart"/>
+            <w:r>
+              <w:rPr>
+                <w:lang w:bidi="hi-IN"/>
+              </w:rPr>
+              <w:t>df.sort_values</w:t>
+            </w:r>
+            <w:proofErr w:type="spellEnd"/>
+            <w:r>
+              <w:rPr>
+                <w:lang w:bidi="hi-IN"/>
+              </w:rPr>
+              <w:t>()</w:t>
+            </w:r>
+          </w:p>
+        </w:tc>
+      </w:tr>
+      <w:tr>
+        <w:trPr>
+          <w:tblCellSpacing w:w="15" w:type="dxa"/>
+        </w:trPr>
+        <w:tc>
+          <w:tcPr>
+            <w:tcW w:w="0" w:type="auto"/>
+            <w:vAlign w:val="center"/>
+            <w:hideMark/>
+          </w:tcPr>
+          <w:p>
+            <w:pPr>
+              <w:rPr>
+                <w:lang w:bidi="hi-IN"/>
+              </w:rPr>
+            </w:pPr>
+            <w:r>
+              <w:rPr>
+                <w:lang w:bidi="hi-IN"/>
+              </w:rPr>
+              <w:t>Grouping</w:t>
+            </w:r>
+          </w:p>
+        </w:tc>
+        <w:tc>
+          <w:tcPr>
+            <w:tcW w:w="0" w:type="auto"/>
+            <w:vAlign w:val="center"/>
+            <w:hideMark/>
+          </w:tcPr>
+          <w:p>
+            <w:pPr>
+              <w:rPr>
+                <w:lang w:bidi="hi-IN"/>
+              </w:rPr>
+            </w:pPr>
+            <w:proofErr w:type="spellStart"/>
+            <w:proofErr w:type="gramStart"/>
+            <w:r>
+              <w:rPr>
+                <w:lang w:bidi="hi-IN"/>
+              </w:rPr>
+              <w:t>df.groupby</w:t>
+            </w:r>
+            <w:proofErr w:type="spellEnd"/>
+            <w:proofErr w:type="gramEnd"/>
+            <w:r>
+              <w:rPr>
+                <w:lang w:bidi="hi-IN"/>
+              </w:rPr>
+              <w:t>()</w:t>
+            </w:r>
+          </w:p>
+        </w:tc>
+      </w:tr>
+      <w:tr>
+        <w:trPr>
+          <w:tblCellSpacing w:w="15" w:type="dxa"/>
+        </w:trPr>
+        <w:tc>
+          <w:tcPr>
+            <w:tcW w:w="0" w:type="auto"/>
+            <w:vAlign w:val="center"/>
+            <w:hideMark/>
+          </w:tcPr>
+          <w:p>
+            <w:pPr>
+              <w:rPr>
+                <w:lang w:bidi="hi-IN"/>
+              </w:rPr>
+            </w:pPr>
+            <w:r>
+              <w:rPr>
+                <w:lang w:bidi="hi-IN"/>
+              </w:rPr>
+              <w:t>Pivot Tables</w:t>
+            </w:r>
+          </w:p>
+        </w:tc>
+        <w:tc>
+          <w:tcPr>
+            <w:tcW w:w="0" w:type="auto"/>
+            <w:vAlign w:val="center"/>
+            <w:hideMark/>
+          </w:tcPr>
+          <w:p>
+            <w:pPr>
+              <w:rPr>
+                <w:lang w:bidi="hi-IN"/>
+              </w:rPr>
+            </w:pPr>
+            <w:proofErr w:type="spellStart"/>
+            <w:proofErr w:type="gramStart"/>
+            <w:r>
+              <w:rPr>
+                <w:lang w:bidi="hi-IN"/>
+              </w:rPr>
+              <w:t>df.pivot</w:t>
+            </w:r>
+            <w:proofErr w:type="gramEnd"/>
+            <w:r>
+              <w:rPr>
+                <w:lang w:bidi="hi-IN"/>
+              </w:rPr>
+              <w:t>_table</w:t>
+            </w:r>
+            <w:proofErr w:type="spellEnd"/>
+            <w:r>
+              <w:rPr>
+                <w:lang w:bidi="hi-IN"/>
+              </w:rPr>
+              <w:t>()</w:t>
+            </w:r>
+          </w:p>
+        </w:tc>
+      </w:tr>
+      <w:tr>
+        <w:trPr>
+          <w:tblCellSpacing w:w="15" w:type="dxa"/>
+        </w:trPr>
+        <w:tc>
+          <w:tcPr>
+            <w:tcW w:w="0" w:type="auto"/>
+            <w:vAlign w:val="center"/>
+            <w:hideMark/>
+          </w:tcPr>
+          <w:p>
+            <w:pPr>
+              <w:rPr>
+                <w:lang w:bidi="hi-IN"/>
+              </w:rPr>
+            </w:pPr>
+            <w:r>
+              <w:rPr>
+                <w:lang w:bidi="hi-IN"/>
+              </w:rPr>
+              <w:t>Aggregations</w:t>
+            </w:r>
+          </w:p>
+        </w:tc>
+        <w:tc>
+          <w:tcPr>
+            <w:tcW w:w="0" w:type="auto"/>
+            <w:vAlign w:val="center"/>
+            <w:hideMark/>
+          </w:tcPr>
+          <w:p>
+            <w:pPr>
+              <w:rPr>
+                <w:lang w:bidi="hi-IN"/>
+              </w:rPr>
+            </w:pPr>
+            <w:proofErr w:type="spellStart"/>
+            <w:proofErr w:type="gramStart"/>
+            <w:r>
+              <w:rPr>
+                <w:lang w:bidi="hi-IN"/>
+              </w:rPr>
+              <w:t>df.agg</w:t>
+            </w:r>
+            <w:proofErr w:type="spellEnd"/>
+            <w:r>
+              <w:rPr>
+                <w:lang w:bidi="hi-IN"/>
+              </w:rPr>
+              <w:t>(</w:t>
+            </w:r>
+            <w:proofErr w:type="gramEnd"/>
+            <w:r>
+              <w:rPr>
+                <w:lang w:bidi="hi-IN"/>
+              </w:rPr>
+              <w:t xml:space="preserve">), </w:t>
+            </w:r>
+            <w:proofErr w:type="spellStart"/>
+            <w:r>
+              <w:rPr>
+                <w:lang w:bidi="hi-IN"/>
+              </w:rPr>
+              <w:t>df.mean</w:t>
+            </w:r>
+            <w:proofErr w:type="spellEnd"/>
+            <w:r>
+              <w:rPr>
+                <w:lang w:bidi="hi-IN"/>
+              </w:rPr>
+              <w:t xml:space="preserve">(), </w:t>
+            </w:r>
+            <w:proofErr w:type="spellStart"/>
+            <w:r>
+              <w:rPr>
+                <w:lang w:bidi="hi-IN"/>
+              </w:rPr>
+              <w:t>df.sum</w:t>
+            </w:r>
+            <w:proofErr w:type="spellEnd"/>
+            <w:r>
+              <w:rPr>
+                <w:lang w:bidi="hi-IN"/>
+              </w:rPr>
+              <w:t>()</w:t>
+            </w:r>
+          </w:p>
+        </w:tc>
+      </w:tr>
+      <w:tr>
+        <w:trPr>
+          <w:tblCellSpacing w:w="15" w:type="dxa"/>
+        </w:trPr>
+        <w:tc>
+          <w:tcPr>
+            <w:tcW w:w="0" w:type="auto"/>
+            <w:vAlign w:val="center"/>
+            <w:hideMark/>
+          </w:tcPr>
+          <w:p>
+            <w:pPr>
+              <w:rPr>
+                <w:lang w:bidi="hi-IN"/>
+              </w:rPr>
+            </w:pPr>
+            <w:r>
+              <w:rPr>
+                <w:lang w:bidi="hi-IN"/>
+              </w:rPr>
+              <w:t>Apply functions</w:t>
+            </w:r>
+          </w:p>
+        </w:tc>
+        <w:tc>
+          <w:tcPr>
+            <w:tcW w:w="0" w:type="auto"/>
+            <w:vAlign w:val="center"/>
+            <w:hideMark/>
+          </w:tcPr>
+          <w:p>
+            <w:pPr>
+              <w:rPr>
+                <w:lang w:bidi="hi-IN"/>
+              </w:rPr>
+            </w:pPr>
+            <w:proofErr w:type="spellStart"/>
+            <w:proofErr w:type="gramStart"/>
+            <w:r>
+              <w:rPr>
+                <w:lang w:bidi="hi-IN"/>
+              </w:rPr>
+              <w:t>df.apply</w:t>
+            </w:r>
+            <w:proofErr w:type="spellEnd"/>
+            <w:proofErr w:type="gramEnd"/>
+            <w:r>
+              <w:rPr>
+                <w:lang w:bidi="hi-IN"/>
+              </w:rPr>
+              <w:t xml:space="preserve">(), </w:t>
+            </w:r>
+            <w:proofErr w:type="spellStart"/>
+            <w:r>
+              <w:rPr>
+                <w:lang w:bidi="hi-IN"/>
+              </w:rPr>
+              <w:t>df.map</w:t>
+            </w:r>
+            <w:proofErr w:type="spellEnd"/>
+            <w:r>
+              <w:rPr>
+                <w:lang w:bidi="hi-IN"/>
+              </w:rPr>
+              <w:t>()</w:t>
+            </w:r>
+          </w:p>
+        </w:tc>
+      </w:tr>
+      <w:tr>
+        <w:trPr>
+          <w:tblCellSpacing w:w="15" w:type="dxa"/>
+        </w:trPr>
+        <w:tc>
+          <w:tcPr>
+            <w:tcW w:w="0" w:type="auto"/>
+            <w:vAlign w:val="center"/>
+            <w:hideMark/>
+          </w:tcPr>
+          <w:p>
+            <w:pPr>
+              <w:rPr>
+                <w:lang w:bidi="hi-IN"/>
+              </w:rPr>
+            </w:pPr>
+            <w:r>
+              <w:rPr>
+                <w:lang w:bidi="hi-IN"/>
+              </w:rPr>
+              <w:t>Merge/Join</w:t>
+            </w:r>
+          </w:p>
+        </w:tc>
+        <w:tc>
+          <w:tcPr>
+            <w:tcW w:w="0" w:type="auto"/>
+            <w:vAlign w:val="center"/>
+            <w:hideMark/>
+          </w:tcPr>
+          <w:p>
+            <w:pPr>
+              <w:rPr>
+                <w:lang w:bidi="hi-IN"/>
+              </w:rPr>
+            </w:pPr>
+            <w:proofErr w:type="spellStart"/>
+            <w:proofErr w:type="gramStart"/>
+            <w:r>
+              <w:rPr>
+                <w:lang w:bidi="hi-IN"/>
+              </w:rPr>
+              <w:t>pd.merge</w:t>
+            </w:r>
+            <w:proofErr w:type="spellEnd"/>
+            <w:proofErr w:type="gramEnd"/>
+            <w:r>
+              <w:rPr>
+                <w:lang w:bidi="hi-IN"/>
+              </w:rPr>
+              <w:t xml:space="preserve">(), </w:t>
+            </w:r>
+            <w:proofErr w:type="spellStart"/>
+            <w:r>
+              <w:rPr>
+                <w:lang w:bidi="hi-IN"/>
+              </w:rPr>
+              <w:t>df.join</w:t>
+            </w:r>
+            <w:proofErr w:type="spellEnd"/>
+            <w:r>
+              <w:rPr>
+                <w:lang w:bidi="hi-IN"/>
+              </w:rPr>
+              <w:t>()</w:t>
+            </w:r>
+          </w:p>
+        </w:tc>
+      </w:tr>
+      <w:tr>
+        <w:trPr>
+          <w:tblCellSpacing w:w="15" w:type="dxa"/>
+        </w:trPr>
+        <w:tc>
+          <w:tcPr>
+            <w:tcW w:w="0" w:type="auto"/>
+            <w:vAlign w:val="center"/>
+            <w:hideMark/>
+          </w:tcPr>
+          <w:p>
+            <w:pPr>
+              <w:rPr>
+                <w:lang w:bidi="hi-IN"/>
+              </w:rPr>
+            </w:pPr>
+            <w:r>
+              <w:rPr>
+                <w:lang w:bidi="hi-IN"/>
+              </w:rPr>
+              <w:t>Handle Missing</w:t>
+            </w:r>
+          </w:p>
+        </w:tc>
+        <w:tc>
+          <w:tcPr>
+            <w:tcW w:w="0" w:type="auto"/>
+            <w:vAlign w:val="center"/>
+            <w:hideMark/>
+          </w:tcPr>
+          <w:p>
+            <w:pPr>
+              <w:rPr>
+                <w:lang w:bidi="hi-IN"/>
+              </w:rPr>
+            </w:pPr>
+            <w:proofErr w:type="spellStart"/>
+            <w:proofErr w:type="gramStart"/>
+            <w:r>
+              <w:rPr>
+                <w:lang w:bidi="hi-IN"/>
+              </w:rPr>
+              <w:t>df.fillna</w:t>
+            </w:r>
+            <w:proofErr w:type="spellEnd"/>
+            <w:proofErr w:type="gramEnd"/>
+            <w:r>
+              <w:rPr>
+                <w:lang w:bidi="hi-IN"/>
+              </w:rPr>
+              <w:t xml:space="preserve">(), </w:t>
+            </w:r>
+            <w:proofErr w:type="spellStart"/>
+            <w:r>
+              <w:rPr>
+                <w:lang w:bidi="hi-IN"/>
+              </w:rPr>
+              <w:t>df.dropna</w:t>
+            </w:r>
+            <w:proofErr w:type="spellEnd"/>
+            <w:r>
+              <w:rPr>
+                <w:lang w:bidi="hi-IN"/>
+              </w:rPr>
+              <w:t>()</w:t>
+            </w:r>
+          </w:p>
+        </w:tc>
+      </w:tr>
+      <w:tr>
+        <w:trPr>
+          <w:tblCellSpacing w:w="15" w:type="dxa"/>
+        </w:trPr>
+        <w:tc>
+          <w:tcPr>
+            <w:tcW w:w="0" w:type="auto"/>
+            <w:vAlign w:val="center"/>
+            <w:hideMark/>
+          </w:tcPr>
+          <w:p>
+            <w:pPr>
+              <w:rPr>
+                <w:lang w:bidi="hi-IN"/>
+              </w:rPr>
+            </w:pPr>
+            <w:r>
+              <w:rPr>
+                <w:lang w:bidi="hi-IN"/>
+              </w:rPr>
+              <w:lastRenderedPageBreak/>
+              <w:t>Data cleaning</w:t>
+            </w:r>
+          </w:p>
+        </w:tc>
+        <w:tc>
+          <w:tcPr>
+            <w:tcW w:w="0" w:type="auto"/>
+            <w:vAlign w:val="center"/>
+            <w:hideMark/>
+          </w:tcPr>
+          <w:p>
+            <w:pPr>
+              <w:rPr>
+                <w:lang w:bidi="hi-IN"/>
+              </w:rPr>
+            </w:pPr>
+            <w:r>
+              <w:rPr>
+                <w:lang w:bidi="hi-IN"/>
+              </w:rPr>
+              <w:t xml:space="preserve">Regex with </w:t>
+            </w:r>
+            <w:proofErr w:type="spellStart"/>
+            <w:proofErr w:type="gramStart"/>
+            <w:r>
+              <w:rPr>
+                <w:lang w:bidi="hi-IN"/>
+              </w:rPr>
+              <w:t>str.replace</w:t>
+            </w:r>
+            <w:proofErr w:type="spellEnd"/>
+            <w:proofErr w:type="gramEnd"/>
+            <w:r>
+              <w:rPr>
+                <w:lang w:bidi="hi-IN"/>
+              </w:rPr>
+              <w:t xml:space="preserve">(), </w:t>
+            </w:r>
+            <w:proofErr w:type="spellStart"/>
+            <w:r>
+              <w:rPr>
+                <w:lang w:bidi="hi-IN"/>
+              </w:rPr>
+              <w:t>df.replace</w:t>
+            </w:r>
+            <w:proofErr w:type="spellEnd"/>
+            <w:r>
+              <w:rPr>
+                <w:lang w:bidi="hi-IN"/>
+              </w:rPr>
+              <w:t>()</w:t>
+            </w:r>
+          </w:p>
+        </w:tc>
+      </w:tr>
+      <w:tr>
+        <w:trPr>
+          <w:tblCellSpacing w:w="15" w:type="dxa"/>
+        </w:trPr>
+        <w:tc>
+          <w:tcPr>
+            <w:tcW w:w="0" w:type="auto"/>
+            <w:vAlign w:val="center"/>
+            <w:hideMark/>
+          </w:tcPr>
+          <w:p>
+            <w:pPr>
+              <w:rPr>
+                <w:lang w:bidi="hi-IN"/>
+              </w:rPr>
+            </w:pPr>
+            <w:r>
+              <w:rPr>
+                <w:lang w:bidi="hi-IN"/>
+              </w:rPr>
+              <w:t>Cell formatting</w:t>
+            </w:r>
+          </w:p>
+        </w:tc>
+        <w:tc>
+          <w:tcPr>
+            <w:tcW w:w="0" w:type="auto"/>
+            <w:vAlign w:val="center"/>
+            <w:hideMark/>
+          </w:tcPr>
+          <w:p>
+            <w:pPr>
+              <w:rPr>
+                <w:lang w:bidi="hi-IN"/>
+              </w:rPr>
+            </w:pPr>
+            <w:proofErr w:type="spellStart"/>
+            <w:proofErr w:type="gramStart"/>
+            <w:r>
+              <w:rPr>
+                <w:lang w:bidi="hi-IN"/>
+              </w:rPr>
+              <w:t>openpyxl.styles</w:t>
+            </w:r>
+            <w:proofErr w:type="spellEnd"/>
+            <w:proofErr w:type="gramEnd"/>
+            <w:r>
+              <w:rPr>
+                <w:lang w:bidi="hi-IN"/>
+              </w:rPr>
+              <w:t xml:space="preserve">, </w:t>
+            </w:r>
+            <w:proofErr w:type="spellStart"/>
+            <w:r>
+              <w:rPr>
+                <w:lang w:bidi="hi-IN"/>
+              </w:rPr>
+              <w:t>xlsxwriter</w:t>
+            </w:r>
+            <w:proofErr w:type="spellEnd"/>
+            <w:r>
+              <w:rPr>
+                <w:lang w:bidi="hi-IN"/>
+              </w:rPr>
+              <w:t xml:space="preserve"> formatting</w:t>
+            </w:r>
+          </w:p>
+        </w:tc>
+      </w:tr>
+      <w:tr>
+        <w:trPr>
+          <w:tblCellSpacing w:w="15" w:type="dxa"/>
+        </w:trPr>
+        <w:tc>
+          <w:tcPr>
+            <w:tcW w:w="0" w:type="auto"/>
+            <w:vAlign w:val="center"/>
+            <w:hideMark/>
+          </w:tcPr>
+          <w:p>
+            <w:pPr>
+              <w:rPr>
+                <w:lang w:bidi="hi-IN"/>
+              </w:rPr>
+            </w:pPr>
+            <w:r>
+              <w:rPr>
+                <w:lang w:bidi="hi-IN"/>
+              </w:rPr>
+              <w:t>Formulas</w:t>
+            </w:r>
+          </w:p>
+        </w:tc>
+        <w:tc>
+          <w:tcPr>
+            <w:tcW w:w="0" w:type="auto"/>
+            <w:vAlign w:val="center"/>
+            <w:hideMark/>
+          </w:tcPr>
+          <w:p>
+            <w:pPr>
+              <w:rPr>
+                <w:lang w:bidi="hi-IN"/>
+              </w:rPr>
+            </w:pPr>
+            <w:proofErr w:type="spellStart"/>
+            <w:proofErr w:type="gramStart"/>
+            <w:r>
+              <w:rPr>
+                <w:lang w:bidi="hi-IN"/>
+              </w:rPr>
+              <w:t>openpyxl.cell</w:t>
+            </w:r>
+            <w:proofErr w:type="gramEnd"/>
+            <w:r>
+              <w:rPr>
+                <w:lang w:bidi="hi-IN"/>
+              </w:rPr>
+              <w:t>.formula</w:t>
+            </w:r>
+            <w:proofErr w:type="spellEnd"/>
+            <w:r>
+              <w:rPr>
+                <w:lang w:bidi="hi-IN"/>
+              </w:rPr>
+              <w:t xml:space="preserve">, </w:t>
+            </w:r>
+            <w:proofErr w:type="spellStart"/>
+            <w:r>
+              <w:rPr>
+                <w:lang w:bidi="hi-IN"/>
+              </w:rPr>
+              <w:t>xlsxwriter.write_formula</w:t>
+            </w:r>
+            <w:proofErr w:type="spellEnd"/>
+            <w:r>
+              <w:rPr>
+                <w:lang w:bidi="hi-IN"/>
+              </w:rPr>
+              <w:t>()</w:t>
+            </w:r>
+          </w:p>
+        </w:tc>
+      </w:tr>
+    </w:tbl>
+    <w:p>
+      <w:pPr>
+        <w:rPr>
+          <w:lang w:bidi="hi-IN"/>
+        </w:rPr>
+      </w:pPr>
+      <w:r>
+        <w:rPr>
+          <w:lang w:bidi="hi-IN"/>
+        </w:rPr>
+        <w:pict w14:anchorId="73FE8696">
+          <v:rect id="_x0000_i1095" style="width:0;height:1.5pt" o:hralign="center" o:hrstd="t" o:hr="t" fillcolor="#a0a0a0" stroked="f"/>
+        </w:pict>
+      </w:r>
+    </w:p>
+    <w:p>
+      <w:pPr>
+        <w:rPr>
+          <w:b/>
+          <w:bCs/>
+          <w:lang w:bidi="hi-IN"/>
+        </w:rPr>
+      </w:pPr>
+      <w:r>
+        <w:rPr>
+          <w:rFonts w:ascii="Segoe UI Emoji" w:hAnsi="Segoe UI Emoji" w:cs="Segoe UI Emoji"/>
+          <w:b/>
+          <w:bCs/>
+          <w:lang w:bidi="hi-IN"/>
+        </w:rPr>
+        <w:t>🧪</w:t>
+      </w:r>
+      <w:r>
+        <w:rPr>
+          <w:b/>
+          <w:bCs/>
+          <w:lang w:bidi="hi-IN"/>
+        </w:rPr>
+        <w:t xml:space="preserve"> 5. Example: Excel Formula Writing with </w:t>
+      </w:r>
+      <w:proofErr w:type="spellStart"/>
+      <w:r>
+        <w:rPr>
+          <w:b/>
+          <w:bCs/>
+          <w:lang w:bidi="hi-IN"/>
+        </w:rPr>
+        <w:t>openpyxl</w:t>
+      </w:r>
+      <w:proofErr w:type="spellEnd"/>
+    </w:p>
+    <w:p>
+      <w:pPr>
+        <w:rPr>
+          <w:lang w:bidi="hi-IN"/>
+        </w:rPr>
+      </w:pPr>
+      <w:r>
+        <w:rPr>
+          <w:lang w:bidi="hi-IN"/>
+        </w:rPr>
+        <w:t xml:space="preserve">from </w:t>
+      </w:r>
+      <w:proofErr w:type="spellStart"/>
+      <w:r>
+        <w:rPr>
+          <w:lang w:bidi="hi-IN"/>
+        </w:rPr>
+        <w:t>openpyxl</w:t>
+      </w:r>
+      <w:proofErr w:type="spellEnd"/>
+      <w:r>
+        <w:rPr>
+          <w:lang w:bidi="hi-IN"/>
+        </w:rPr>
+        <w:t xml:space="preserve"> import Workbook</w:t>
+      </w:r>
+    </w:p>
+    <w:p>
+      <w:pPr>
+        <w:rPr>
+          <w:lang w:bidi="hi-IN"/>
+        </w:rPr>
+      </w:pPr>
+    </w:p>
+    <w:p>
+      <w:pPr>
+        <w:rPr>
+          <w:lang w:bidi="hi-IN"/>
+        </w:rPr>
+      </w:pPr>
+      <w:proofErr w:type="spellStart"/>
+      <w:r>
+        <w:rPr>
+          <w:lang w:bidi="hi-IN"/>
+        </w:rPr>
+        <w:t>wb</w:t>
+      </w:r>
+      <w:proofErr w:type="spellEnd"/>
+      <w:r>
+        <w:rPr>
+          <w:lang w:bidi="hi-IN"/>
+        </w:rPr>
+        <w:t xml:space="preserve"> = </w:t>
+      </w:r>
+      <w:proofErr w:type="gramStart"/>
+      <w:r>
+        <w:rPr>
+          <w:lang w:bidi="hi-IN"/>
+        </w:rPr>
+        <w:t>Workbook(</w:t>
+      </w:r>
+      <w:proofErr w:type="gramEnd"/>
+      <w:r>
+        <w:rPr>
+          <w:lang w:bidi="hi-IN"/>
+        </w:rPr>
+        <w:t>)</w:t>
+      </w:r>
+    </w:p>
+    <w:p>
+      <w:pPr>
+        <w:rPr>
+          <w:lang w:bidi="hi-IN"/>
+        </w:rPr>
+      </w:pPr>
+      <w:proofErr w:type="spellStart"/>
+      <w:r>
+        <w:rPr>
+          <w:lang w:bidi="hi-IN"/>
+        </w:rPr>
+        <w:t>ws</w:t>
+      </w:r>
+      <w:proofErr w:type="spellEnd"/>
+      <w:r>
+        <w:rPr>
+          <w:lang w:bidi="hi-IN"/>
+        </w:rPr>
+        <w:t xml:space="preserve"> = </w:t>
+      </w:r>
+      <w:proofErr w:type="spellStart"/>
+      <w:proofErr w:type="gramStart"/>
+      <w:r>
+        <w:rPr>
+          <w:lang w:bidi="hi-IN"/>
+        </w:rPr>
+        <w:t>wb.active</w:t>
+      </w:r>
+      <w:proofErr w:type="spellEnd"/>
+      <w:proofErr w:type="gramEnd"/>
+    </w:p>
+    <w:p>
+      <w:pPr>
+        <w:rPr>
+          <w:lang w:bidi="hi-IN"/>
+        </w:rPr>
+      </w:pPr>
+    </w:p>
+    <w:p>
+      <w:pPr>
+        <w:rPr>
+          <w:lang w:bidi="hi-IN"/>
+        </w:rPr>
+      </w:pPr>
+      <w:proofErr w:type="spellStart"/>
+      <w:r>
+        <w:rPr>
+          <w:lang w:bidi="hi-IN"/>
+        </w:rPr>
+        <w:t>ws</w:t>
+      </w:r>
+      <w:proofErr w:type="spellEnd"/>
+      <w:r>
+        <w:rPr>
+          <w:lang w:bidi="hi-IN"/>
+        </w:rPr>
+        <w:t>['A1'] = 10</w:t>
+      </w:r>
+    </w:p>
+    <w:p>
+      <w:pPr>
+        <w:rPr>
+          <w:lang w:bidi="hi-IN"/>
+        </w:rPr>
+      </w:pPr>
+      <w:proofErr w:type="spellStart"/>
+      <w:r>
+        <w:rPr>
+          <w:lang w:bidi="hi-IN"/>
+        </w:rPr>
+        <w:t>ws</w:t>
+      </w:r>
+      <w:proofErr w:type="spellEnd"/>
+      <w:r>
+        <w:rPr>
+          <w:lang w:bidi="hi-IN"/>
+        </w:rPr>
+        <w:t>['A2'] = 20</w:t>
+      </w:r>
+    </w:p>
+    <w:p>
+      <w:pPr>
+        <w:rPr>
+          <w:lang w:bidi="hi-IN"/>
+        </w:rPr>
+      </w:pPr>
+      <w:proofErr w:type="spellStart"/>
+      <w:r>
+        <w:rPr>
+          <w:lang w:bidi="hi-IN"/>
+        </w:rPr>
+        <w:t>ws</w:t>
+      </w:r>
+      <w:proofErr w:type="spellEnd"/>
+      <w:r>
+        <w:rPr>
+          <w:lang w:bidi="hi-IN"/>
+        </w:rPr>
+        <w:t>['A3'] = "=</w:t>
+      </w:r>
+      <w:proofErr w:type="gramStart"/>
+      <w:r>
+        <w:rPr>
+          <w:lang w:bidi="hi-IN"/>
+        </w:rPr>
+        <w:t>SUM(</w:t>
+      </w:r>
+      <w:proofErr w:type="gramEnd"/>
+      <w:r>
+        <w:rPr>
+          <w:lang w:bidi="hi-IN"/>
+        </w:rPr>
+        <w:t>A1:A2)"  # Excel formula</w:t>
+      </w:r>
+    </w:p>
+    <w:p>
+      <w:pPr>
+        <w:rPr>
+          <w:lang w:bidi="hi-IN"/>
+        </w:rPr>
+      </w:pPr>
+    </w:p>
+    <w:p>
+      <w:pPr>
+        <w:rPr>
+          <w:lang w:bidi="hi-IN"/>
+        </w:rPr>
+      </w:pPr>
+      <w:proofErr w:type="spellStart"/>
+      <w:proofErr w:type="gramStart"/>
+      <w:r>
+        <w:rPr>
+          <w:lang w:bidi="hi-IN"/>
+        </w:rPr>
+        <w:t>wb.save</w:t>
+      </w:r>
+      <w:proofErr w:type="spellEnd"/>
+      <w:proofErr w:type="gramEnd"/>
+      <w:r>
+        <w:rPr>
+          <w:lang w:bidi="hi-IN"/>
+        </w:rPr>
+        <w:t>("formula_example.xlsx")</w:t>
+      </w:r>
+    </w:p>
+    <w:p>
+      <w:pPr>
+        <w:rPr>
+          <w:lang w:bidi="hi-IN"/>
+        </w:rPr>
+      </w:pPr>
+      <w:r>
+        <w:rPr>
+          <w:lang w:bidi="hi-IN"/>
+        </w:rPr>
+        <w:pict w14:anchorId="067E3151">
+          <v:rect id="_x0000_i1096" style="width:0;height:1.5pt" o:hralign="center" o:hrstd="t" o:hr="t" fillcolor="#a0a0a0" stroked="f"/>
+        </w:pict>
+      </w:r>
+    </w:p>
+    <w:p>
+      <w:pPr>
+        <w:rPr>
+          <w:b/>
+          <w:bCs/>
+          <w:lang w:bidi="hi-IN"/>
+        </w:rPr>
+      </w:pPr>
+      <w:r>
+        <w:rPr>
+          <w:rFonts w:ascii="Segoe UI Emoji" w:hAnsi="Segoe UI Emoji" w:cs="Segoe UI Emoji"/>
+          <w:b/>
+          <w:bCs/>
+          <w:lang w:bidi="hi-IN"/>
+        </w:rPr>
+        <w:t>🎨</w:t>
+      </w:r>
+      <w:r>
+        <w:rPr>
+          <w:b/>
+          <w:bCs/>
+          <w:lang w:bidi="hi-IN"/>
+        </w:rPr>
+        <w:t xml:space="preserve"> 6. Styling Excel Cells</w:t>
+      </w:r>
+    </w:p>
+    <w:p>
+      <w:pPr>
+        <w:rPr>
+          <w:lang w:bidi="hi-IN"/>
+        </w:rPr>
+      </w:pPr>
+      <w:r>
+        <w:rPr>
+          <w:lang w:bidi="hi-IN"/>
+        </w:rPr>
+        <w:t xml:space="preserve">from </w:t>
+      </w:r>
+      <w:proofErr w:type="spellStart"/>
+      <w:proofErr w:type="gramStart"/>
+      <w:r>
+        <w:rPr>
+          <w:lang w:bidi="hi-IN"/>
+        </w:rPr>
+        <w:t>openpyxl.styles</w:t>
+      </w:r>
+      <w:proofErr w:type="spellEnd"/>
+      <w:proofErr w:type="gramEnd"/>
+      <w:r>
+        <w:rPr>
+          <w:lang w:bidi="hi-IN"/>
+        </w:rPr>
+        <w:t xml:space="preserve"> import Font, </w:t>
+      </w:r>
+      <w:proofErr w:type="spellStart"/>
+      <w:r>
+        <w:rPr>
+          <w:lang w:bidi="hi-IN"/>
+        </w:rPr>
+        <w:t>PatternFill</w:t>
+      </w:r>
+      <w:proofErr w:type="spellEnd"/>
+    </w:p>
+    <w:p>
+      <w:pPr>
+        <w:rPr>
+          <w:lang w:bidi="hi-IN"/>
+        </w:rPr>
+      </w:pPr>
+    </w:p>
+    <w:p>
+      <w:pPr>
+        <w:rPr>
+          <w:lang w:bidi="hi-IN"/>
+        </w:rPr>
+      </w:pPr>
+      <w:proofErr w:type="spellStart"/>
+      <w:r>
+        <w:rPr>
+          <w:lang w:bidi="hi-IN"/>
+        </w:rPr>
+        <w:t>ws</w:t>
+      </w:r>
+      <w:proofErr w:type="spellEnd"/>
+      <w:r>
+        <w:rPr>
+          <w:lang w:bidi="hi-IN"/>
+        </w:rPr>
+        <w:t xml:space="preserve">['A1'].font = </w:t>
+      </w:r>
+      <w:proofErr w:type="gramStart"/>
+      <w:r>
+        <w:rPr>
+          <w:lang w:bidi="hi-IN"/>
+        </w:rPr>
+        <w:t>Font(</w:t>
+      </w:r>
+      <w:proofErr w:type="gramEnd"/>
+      <w:r>
+        <w:rPr>
+          <w:lang w:bidi="hi-IN"/>
+        </w:rPr>
+        <w:t xml:space="preserve">bold=True, </w:t>
+      </w:r>
+      <w:proofErr w:type="spellStart"/>
+      <w:r>
+        <w:rPr>
+          <w:lang w:bidi="hi-IN"/>
+        </w:rPr>
+        <w:t>color</w:t>
+      </w:r>
+      <w:proofErr w:type="spellEnd"/>
+      <w:r>
+        <w:rPr>
+          <w:lang w:bidi="hi-IN"/>
+        </w:rPr>
+        <w:t>="FFFFFF")</w:t>
+      </w:r>
+    </w:p>
+    <w:p>
+      <w:pPr>
+        <w:rPr>
+          <w:lang w:bidi="hi-IN"/>
+        </w:rPr>
+      </w:pPr>
+      <w:proofErr w:type="spellStart"/>
+      <w:r>
+        <w:rPr>
+          <w:lang w:bidi="hi-IN"/>
+        </w:rPr>
+        <w:t>ws</w:t>
+      </w:r>
+      <w:proofErr w:type="spellEnd"/>
+      <w:r>
+        <w:rPr>
+          <w:lang w:bidi="hi-IN"/>
+        </w:rPr>
+        <w:t>['A1'</w:t>
+      </w:r>
+      <w:proofErr w:type="gramStart"/>
+      <w:r>
+        <w:rPr>
+          <w:lang w:bidi="hi-IN"/>
+        </w:rPr>
+        <w:t>].fill</w:t>
+      </w:r>
+      <w:proofErr w:type="gramEnd"/>
+      <w:r>
+        <w:rPr>
+          <w:lang w:bidi="hi-IN"/>
+        </w:rPr>
+        <w:t xml:space="preserve"> = </w:t>
+      </w:r>
+      <w:proofErr w:type="spellStart"/>
+      <w:r>
+        <w:rPr>
+          <w:lang w:bidi="hi-IN"/>
+        </w:rPr>
+        <w:t>PatternFill</w:t>
+      </w:r>
+      <w:proofErr w:type="spellEnd"/>
+      <w:r>
+        <w:rPr>
+          <w:lang w:bidi="hi-IN"/>
+        </w:rPr>
+        <w:t>(</w:t>
+      </w:r>
+      <w:proofErr w:type="spellStart"/>
+      <w:r>
+        <w:rPr>
+          <w:lang w:bidi="hi-IN"/>
+        </w:rPr>
+        <w:t>start_color</w:t>
+      </w:r>
+      <w:proofErr w:type="spellEnd"/>
+      <w:r>
+        <w:rPr>
+          <w:lang w:bidi="hi-IN"/>
+        </w:rPr>
+        <w:t xml:space="preserve">="000000", </w:t>
+      </w:r>
+      <w:proofErr w:type="spellStart"/>
+      <w:r>
+        <w:rPr>
+          <w:lang w:bidi="hi-IN"/>
+        </w:rPr>
+        <w:t>end_color</w:t>
+      </w:r>
+      <w:proofErr w:type="spellEnd"/>
+      <w:r>
+        <w:rPr>
+          <w:lang w:bidi="hi-IN"/>
+        </w:rPr>
+        <w:t xml:space="preserve">="000000", </w:t>
+      </w:r>
+      <w:proofErr w:type="spellStart"/>
+      <w:r>
+        <w:rPr>
+          <w:lang w:bidi="hi-IN"/>
+        </w:rPr>
+        <w:t>fill_type</w:t>
+      </w:r>
+      <w:proofErr w:type="spellEnd"/>
+      <w:r>
+        <w:rPr>
+          <w:lang w:bidi="hi-IN"/>
+        </w:rPr>
+        <w:t>="solid")</w:t>
+      </w:r>
+    </w:p>
+    <w:p>
+      <w:pPr>
+        <w:rPr>
+          <w:lang w:bidi="hi-IN"/>
+        </w:rPr>
+      </w:pPr>
+      <w:r>
+        <w:rPr>
+          <w:lang w:bidi="hi-IN"/>
+        </w:rPr>
+        <w:pict w14:anchorId="3236979D">
+          <v:rect id="_x0000_i1097" style="width:0;height:1.5pt" o:hralign="center" o:hrstd="t" o:hr="t" fillcolor="#a0a0a0" stroked="f"/>
+        </w:pict>
+      </w:r>
+    </w:p>
+    <w:p>
+      <w:pPr>
+        <w:rPr>
+          <w:b/>
+          <w:bCs/>
+          <w:lang w:bidi="hi-IN"/>
+        </w:rPr>
+      </w:pPr>
+      <w:r>
+        <w:rPr>
+          <w:rFonts w:ascii="Segoe UI Emoji" w:hAnsi="Segoe UI Emoji" w:cs="Segoe UI Emoji"/>
+          <w:b/>
+          <w:bCs/>
+          <w:lang w:bidi="hi-IN"/>
+        </w:rPr>
+        <w:t>🔄</w:t>
+      </w:r>
+      <w:r>
+        <w:rPr>
+          <w:b/>
+          <w:bCs/>
+          <w:lang w:bidi="hi-IN"/>
+        </w:rPr>
+        <w:t xml:space="preserve"> 7. Batch Processing Multiple Files</w:t>
+      </w:r>
+    </w:p>
+    <w:p>
+      <w:pPr>
+        <w:rPr>
+          <w:lang w:bidi="hi-IN"/>
+        </w:rPr>
+      </w:pPr>
+      <w:r>
+        <w:rPr>
+          <w:lang w:bidi="hi-IN"/>
+        </w:rPr>
+        <w:t>import glob</w:t>
+      </w:r>
+    </w:p>
+    <w:p>
+      <w:pPr>
+        <w:rPr>
+          <w:lang w:bidi="hi-IN"/>
+        </w:rPr>
+      </w:pPr>
+      <w:r>
+        <w:rPr>
+          <w:lang w:bidi="hi-IN"/>
+        </w:rPr>
+        <w:t xml:space="preserve">for file in </w:t>
+      </w:r>
+      <w:proofErr w:type="spellStart"/>
+      <w:proofErr w:type="gramStart"/>
+      <w:r>
+        <w:rPr>
+          <w:lang w:bidi="hi-IN"/>
+        </w:rPr>
+        <w:t>glob.glob</w:t>
+      </w:r>
+      <w:proofErr w:type="spellEnd"/>
+      <w:proofErr w:type="gramEnd"/>
+      <w:r>
+        <w:rPr>
+          <w:lang w:bidi="hi-IN"/>
+        </w:rPr>
+        <w:t>("</w:t>
+      </w:r>
+      <w:proofErr w:type="spellStart"/>
+      <w:r>
+        <w:rPr>
+          <w:lang w:bidi="hi-IN"/>
+        </w:rPr>
+        <w:t>data_folder</w:t>
+      </w:r>
+      <w:proofErr w:type="spellEnd"/>
+      <w:r>
+        <w:rPr>
+          <w:lang w:bidi="hi-IN"/>
+        </w:rPr>
+        <w:t>/*.xlsx"):</w:t>
+      </w:r>
+    </w:p>
+    <w:p>
+      <w:pPr>
+        <w:rPr>
+          <w:lang w:bidi="hi-IN"/>
+        </w:rPr>
+      </w:pPr>
+      <w:r>
+        <w:rPr>
+          <w:lang w:bidi="hi-IN"/>
+        </w:rPr>
+        <w:t xml:space="preserve">    </w:t>
+      </w:r>
+      <w:proofErr w:type="spellStart"/>
+      <w:r>
+        <w:rPr>
+          <w:lang w:bidi="hi-IN"/>
+        </w:rPr>
+        <w:t>df</w:t>
+      </w:r>
+      <w:proofErr w:type="spellEnd"/>
+      <w:r>
+        <w:rPr>
+          <w:lang w:bidi="hi-IN"/>
+        </w:rPr>
+        <w:t xml:space="preserve"> = </w:t>
+      </w:r>
+      <w:proofErr w:type="spellStart"/>
+      <w:proofErr w:type="gramStart"/>
+      <w:r>
+        <w:rPr>
+          <w:lang w:bidi="hi-IN"/>
+        </w:rPr>
+        <w:t>pd.read</w:t>
+      </w:r>
+      <w:proofErr w:type="gramEnd"/>
+      <w:r>
+        <w:rPr>
+          <w:lang w:bidi="hi-IN"/>
+        </w:rPr>
+        <w:t>_excel</w:t>
+      </w:r>
+      <w:proofErr w:type="spellEnd"/>
+      <w:r>
+        <w:rPr>
+          <w:lang w:bidi="hi-IN"/>
+        </w:rPr>
+        <w:t>(file)</w:t>
+      </w:r>
+    </w:p>
+    <w:p>
+      <w:pPr>
+        <w:rPr>
+          <w:lang w:bidi="hi-IN"/>
+        </w:rPr>
+      </w:pPr>
+      <w:r>
+        <w:rPr>
+          <w:lang w:bidi="hi-IN"/>
+        </w:rPr>
+        <w:lastRenderedPageBreak/>
+        <w:t xml:space="preserve">    # </w:t>
+      </w:r>
+      <w:proofErr w:type="gramStart"/>
+      <w:r>
+        <w:rPr>
+          <w:lang w:bidi="hi-IN"/>
+        </w:rPr>
+        <w:t>apply</w:t>
+      </w:r>
+      <w:proofErr w:type="gramEnd"/>
+      <w:r>
+        <w:rPr>
+          <w:lang w:bidi="hi-IN"/>
+        </w:rPr>
+        <w:t xml:space="preserve"> your transformation</w:t>
+      </w:r>
+    </w:p>
+    <w:p>
+      <w:pPr>
+        <w:rPr>
+          <w:lang w:bidi="hi-IN"/>
+        </w:rPr>
+      </w:pPr>
+      <w:r>
+        <w:rPr>
+          <w:lang w:bidi="hi-IN"/>
+        </w:rPr>
+        <w:pict w14:anchorId="73633BCC">
+          <v:rect id="_x0000_i1098" style="width:0;height:1.5pt" o:hralign="center" o:hrstd="t" o:hr="t" fillcolor="#a0a0a0" stroked="f"/>
+        </w:pict>
+      </w:r>
+    </w:p>
+    <w:p>
+      <w:pPr>
+        <w:rPr>
+          <w:b/>
+          <w:bCs/>
+          <w:lang w:bidi="hi-IN"/>
+        </w:rPr>
+      </w:pPr>
+      <w:r>
+        <w:rPr>
+          <w:rFonts w:ascii="Segoe UI Emoji" w:hAnsi="Segoe UI Emoji" w:cs="Segoe UI Emoji"/>
+          <w:b/>
+          <w:bCs/>
+          <w:lang w:bidi="hi-IN"/>
+        </w:rPr>
+        <w:t>🛠️</w:t>
+      </w:r>
+      <w:r>
+        <w:rPr>
+          <w:b/>
+          <w:bCs/>
+          <w:lang w:bidi="hi-IN"/>
+        </w:rPr>
+        <w:t xml:space="preserve"> 8. Advanced Tools for Automation &amp; Integration</w:t>
+      </w:r>
+    </w:p>
+    <w:tbl>
+      <w:tblPr>
+        <w:tblW w:w="0" w:type="auto"/>
+        <w:tblCellSpacing w:w="15" w:type="dxa"/>
+        <w:tblCellMar>
+          <w:top w:w="15" w:type="dxa"/>
+          <w:left w:w="15" w:type="dxa"/>
+          <w:bottom w:w="15" w:type="dxa"/>
+          <w:right w:w="15" w:type="dxa"/>
+        </w:tblCellMar>
+        <w:tblLook w:val="04A0" w:firstRow="1" w:lastRow="0" w:firstColumn="1" w:lastColumn="0" w:noHBand="0" w:noVBand="1"/>
+      </w:tblPr>
+      <w:tblGrid>
+        <w:gridCol w:w="1013"/>
+        <w:gridCol w:w="5875"/>
+      </w:tblGrid>
+      <w:tr>
+        <w:trPr>
+          <w:tblHeader/>
+          <w:tblCellSpacing w:w="15" w:type="dxa"/>
+        </w:trPr>
+        <w:tc>
+          <w:tcPr>
+            <w:tcW w:w="0" w:type="auto"/>
+            <w:vAlign w:val="center"/>
+            <w:hideMark/>
+          </w:tcPr>
+          <w:p>
+            <w:pPr>
+              <w:rPr>
+                <w:b/>
+                <w:bCs/>
+                <w:lang w:bidi="hi-IN"/>
+              </w:rPr>
+            </w:pPr>
+            <w:r>
+              <w:rPr>
+                <w:b/>
+                <w:bCs/>
+                <w:lang w:bidi="hi-IN"/>
+              </w:rPr>
+              <w:t>Tool</w:t>
+            </w:r>
+          </w:p>
+        </w:tc>
+        <w:tc>
+          <w:tcPr>
+            <w:tcW w:w="0" w:type="auto"/>
+            <w:vAlign w:val="center"/>
+            <w:hideMark/>
+          </w:tcPr>
+          <w:p>
+            <w:pPr>
+              <w:rPr>
+                <w:b/>
+                <w:bCs/>
+                <w:lang w:bidi="hi-IN"/>
+              </w:rPr>
+            </w:pPr>
+            <w:r>
+              <w:rPr>
+                <w:b/>
+                <w:bCs/>
+                <w:lang w:bidi="hi-IN"/>
+              </w:rPr>
+              <w:t>Purpose</w:t>
+            </w:r>
+          </w:p>
+        </w:tc>
+      </w:tr>
+      <w:tr>
+        <w:trPr>
+          <w:tblCellSpacing w:w="15" w:type="dxa"/>
+        </w:trPr>
+        <w:tc>
+          <w:tcPr>
+            <w:tcW w:w="0" w:type="auto"/>
+            <w:vAlign w:val="center"/>
+            <w:hideMark/>
+          </w:tcPr>
+          <w:p>
+            <w:pPr>
+              <w:rPr>
+                <w:lang w:bidi="hi-IN"/>
+              </w:rPr>
+            </w:pPr>
+            <w:proofErr w:type="spellStart"/>
+            <w:r>
+              <w:rPr>
+                <w:lang w:bidi="hi-IN"/>
+              </w:rPr>
+              <w:t>xlwings</w:t>
+            </w:r>
+            <w:proofErr w:type="spellEnd"/>
+          </w:p>
+        </w:tc>
+        <w:tc>
+          <w:tcPr>
+            <w:tcW w:w="0" w:type="auto"/>
+            <w:vAlign w:val="center"/>
+            <w:hideMark/>
+          </w:tcPr>
+          <w:p>
+            <w:pPr>
+              <w:rPr>
+                <w:lang w:bidi="hi-IN"/>
+              </w:rPr>
+            </w:pPr>
+            <w:r>
+              <w:rPr>
+                <w:lang w:bidi="hi-IN"/>
+              </w:rPr>
+              <w:t>Control Excel app, run macros (Excel automation)</w:t>
+            </w:r>
+          </w:p>
+        </w:tc>
+      </w:tr>
+      <w:tr>
+        <w:trPr>
+          <w:tblCellSpacing w:w="15" w:type="dxa"/>
+        </w:trPr>
+        <w:tc>
+          <w:tcPr>
+            <w:tcW w:w="0" w:type="auto"/>
+            <w:vAlign w:val="center"/>
+            <w:hideMark/>
+          </w:tcPr>
+          <w:p>
+            <w:pPr>
+              <w:rPr>
+                <w:lang w:bidi="hi-IN"/>
+              </w:rPr>
+            </w:pPr>
+            <w:proofErr w:type="spellStart"/>
+            <w:r>
+              <w:rPr>
+                <w:lang w:bidi="hi-IN"/>
+              </w:rPr>
+              <w:t>openpyxl</w:t>
+            </w:r>
+            <w:proofErr w:type="spellEnd"/>
+          </w:p>
+        </w:tc>
+        <w:tc>
+          <w:tcPr>
+            <w:tcW w:w="0" w:type="auto"/>
+            <w:vAlign w:val="center"/>
+            <w:hideMark/>
+          </w:tcPr>
+          <w:p>
+            <w:pPr>
+              <w:rPr>
+                <w:lang w:bidi="hi-IN"/>
+              </w:rPr>
+            </w:pPr>
+            <w:r>
+              <w:rPr>
+                <w:lang w:bidi="hi-IN"/>
+              </w:rPr>
+              <w:t>Programmatic Excel workbook creation/modification</w:t>
+            </w:r>
+          </w:p>
+        </w:tc>
+      </w:tr>
+      <w:tr>
+        <w:trPr>
+          <w:tblCellSpacing w:w="15" w:type="dxa"/>
+        </w:trPr>
+        <w:tc>
+          <w:tcPr>
+            <w:tcW w:w="0" w:type="auto"/>
+            <w:vAlign w:val="center"/>
+            <w:hideMark/>
+          </w:tcPr>
+          <w:p>
+            <w:pPr>
+              <w:rPr>
+                <w:lang w:bidi="hi-IN"/>
+              </w:rPr>
+            </w:pPr>
+            <w:r>
+              <w:rPr>
+                <w:lang w:bidi="hi-IN"/>
+              </w:rPr>
+              <w:t>pandas</w:t>
+            </w:r>
+          </w:p>
+        </w:tc>
+        <w:tc>
+          <w:tcPr>
+            <w:tcW w:w="0" w:type="auto"/>
+            <w:vAlign w:val="center"/>
+            <w:hideMark/>
+          </w:tcPr>
+          <w:p>
+            <w:pPr>
+              <w:rPr>
+                <w:lang w:bidi="hi-IN"/>
+              </w:rPr>
+            </w:pPr>
+            <w:r>
+              <w:rPr>
+                <w:lang w:bidi="hi-IN"/>
+              </w:rPr>
+              <w:t>Powerful analytics and transformations</w:t>
+            </w:r>
+          </w:p>
+        </w:tc>
+      </w:tr>
+      <w:tr>
+        <w:trPr>
+          <w:tblCellSpacing w:w="15" w:type="dxa"/>
+        </w:trPr>
+        <w:tc>
+          <w:tcPr>
+            <w:tcW w:w="0" w:type="auto"/>
+            <w:vAlign w:val="center"/>
+            <w:hideMark/>
+          </w:tcPr>
+          <w:p>
+            <w:pPr>
+              <w:rPr>
+                <w:lang w:bidi="hi-IN"/>
+              </w:rPr>
+            </w:pPr>
+            <w:proofErr w:type="spellStart"/>
+            <w:r>
+              <w:rPr>
+                <w:lang w:bidi="hi-IN"/>
+              </w:rPr>
+              <w:t>dask</w:t>
+            </w:r>
+            <w:proofErr w:type="spellEnd"/>
+          </w:p>
+        </w:tc>
+        <w:tc>
+          <w:tcPr>
+            <w:tcW w:w="0" w:type="auto"/>
+            <w:vAlign w:val="center"/>
+            <w:hideMark/>
+          </w:tcPr>
+          <w:p>
+            <w:pPr>
+              <w:rPr>
+                <w:lang w:bidi="hi-IN"/>
+              </w:rPr>
+            </w:pPr>
+            <w:r>
+              <w:rPr>
+                <w:lang w:bidi="hi-IN"/>
+              </w:rPr>
+              <w:t>Handle large CSV/Excel files (beyond memory)</w:t>
+            </w:r>
+          </w:p>
+        </w:tc>
+      </w:tr>
+      <w:tr>
+        <w:trPr>
+          <w:tblCellSpacing w:w="15" w:type="dxa"/>
+        </w:trPr>
+        <w:tc>
+          <w:tcPr>
+            <w:tcW w:w="0" w:type="auto"/>
+            <w:vAlign w:val="center"/>
+            <w:hideMark/>
+          </w:tcPr>
+          <w:p>
+            <w:pPr>
+              <w:rPr>
+                <w:lang w:bidi="hi-IN"/>
+              </w:rPr>
+            </w:pPr>
+            <w:r>
+              <w:rPr>
+                <w:lang w:bidi="hi-IN"/>
+              </w:rPr>
+              <w:t>formulas</w:t>
+            </w:r>
+          </w:p>
+        </w:tc>
+        <w:tc>
+          <w:tcPr>
+            <w:tcW w:w="0" w:type="auto"/>
+            <w:vAlign w:val="center"/>
+            <w:hideMark/>
+          </w:tcPr>
+          <w:p>
+            <w:pPr>
+              <w:rPr>
+                <w:lang w:bidi="hi-IN"/>
+              </w:rPr>
+            </w:pPr>
+            <w:r>
+              <w:rPr>
+                <w:lang w:bidi="hi-IN"/>
+              </w:rPr>
+              <w:t>Evaluate Excel-like formulas in Python (no Excel needed)</w:t>
+            </w:r>
+          </w:p>
+        </w:tc>
+      </w:tr>
+    </w:tbl>
+    <w:p>
+      <w:pPr>
+        <w:rPr>
+          <w:lang w:bidi="hi-IN"/>
+        </w:rPr>
+      </w:pPr>
+      <w:r>
+        <w:rPr>
+          <w:lang w:bidi="hi-IN"/>
+        </w:rPr>
+        <w:pict w14:anchorId="40F9F22D">
+          <v:rect id="_x0000_i1099" style="width:0;height:1.5pt" o:hralign="center" o:hrstd="t" o:hr="t" fillcolor="#a0a0a0" stroked="f"/>
+        </w:pict>
+      </w:r>
+    </w:p>
+    <w:p>
+      <w:pPr>
+        <w:rPr>
+          <w:b/>
+          <w:bCs/>
+          <w:lang w:bidi="hi-IN"/>
+        </w:rPr>
+      </w:pPr>
+      <w:r>
+        <w:rPr>
+          <w:rFonts w:ascii="Segoe UI Emoji" w:hAnsi="Segoe UI Emoji" w:cs="Segoe UI Emoji"/>
+          <w:b/>
+          <w:bCs/>
+          <w:lang w:bidi="hi-IN"/>
+        </w:rPr>
+        <w:t>📚</w:t>
+      </w:r>
+      <w:r>
+        <w:rPr>
+          <w:b/>
+          <w:bCs/>
+          <w:lang w:bidi="hi-IN"/>
+        </w:rPr>
+        <w:t xml:space="preserve"> 9. Learning Resources</w:t>
+      </w:r>
+    </w:p>
+    <w:p>
+      <w:pPr>
+        <w:numPr>
+          <w:ilvl w:val="0"/>
+          <w:numId w:val="1"/>
+        </w:numPr>
+        <w:rPr>
+          <w:lang w:bidi="hi-IN"/>
+        </w:rPr>
+      </w:pPr>
+      <w:hyperlink r:id="rId5" w:history="1">
+        <w:r>
+          <w:rPr>
+            <w:rStyle w:val="Hyperlink"/>
+            <w:lang w:bidi="hi-IN"/>
+          </w:rPr>
+          <w:t>Pandas Official Docs</w:t>
+        </w:r>
+      </w:hyperlink>
+    </w:p>
+    <w:p>
+      <w:pPr>
+        <w:numPr>
+          <w:ilvl w:val="0"/>
+          <w:numId w:val="1"/>
+        </w:numPr>
+        <w:rPr>
+          <w:lang w:bidi="hi-IN"/>
+        </w:rPr>
+      </w:pPr>
+      <w:hyperlink r:id="rId6" w:history="1">
+        <w:proofErr w:type="spellStart"/>
+        <w:r>
+          <w:rPr>
+            <w:rStyle w:val="Hyperlink"/>
+            <w:lang w:bidi="hi-IN"/>
+          </w:rPr>
+          <w:t>openpyxl</w:t>
+        </w:r>
+        <w:proofErr w:type="spellEnd"/>
+        <w:r>
+          <w:rPr>
+            <w:rStyle w:val="Hyperlink"/>
+            <w:lang w:bidi="hi-IN"/>
+          </w:rPr>
+          <w:t xml:space="preserve"> Documentation</w:t>
+        </w:r>
+      </w:hyperlink>
+    </w:p>
+    <w:p>
+      <w:pPr>
+        <w:numPr>
+          <w:ilvl w:val="0"/>
+          <w:numId w:val="1"/>
+        </w:numPr>
+        <w:rPr>
+          <w:lang w:bidi="hi-IN"/>
+        </w:rPr>
+      </w:pPr>
+      <w:hyperlink r:id="rId7" w:history="1">
+        <w:proofErr w:type="spellStart"/>
+        <w:r>
+          <w:rPr>
+            <w:rStyle w:val="Hyperlink"/>
+            <w:lang w:bidi="hi-IN"/>
+          </w:rPr>
+          <w:t>xlsxwriter</w:t>
+        </w:r>
+        <w:proofErr w:type="spellEnd"/>
+        <w:r>
+          <w:rPr>
+            <w:rStyle w:val="Hyperlink"/>
+            <w:lang w:bidi="hi-IN"/>
+          </w:rPr>
+          <w:t xml:space="preserve"> Docs</w:t>
+        </w:r>
+      </w:hyperlink>
+    </w:p>
+    <w:p>
+      <w:pPr>
+        <w:numPr>
+          <w:ilvl w:val="0"/>
+          <w:numId w:val="1"/>
+        </w:numPr>
+        <w:rPr>
+          <w:lang w:bidi="hi-IN"/>
+        </w:rPr>
+      </w:pPr>
+      <w:hyperlink r:id="rId8" w:history="1">
+        <w:proofErr w:type="spellStart"/>
+        <w:r>
+          <w:rPr>
+            <w:rStyle w:val="Hyperlink"/>
+            <w:lang w:bidi="hi-IN"/>
+          </w:rPr>
+          <w:t>xlwings</w:t>
+        </w:r>
+        <w:proofErr w:type="spellEnd"/>
+        <w:r>
+          <w:rPr>
+            <w:rStyle w:val="Hyperlink"/>
+            <w:lang w:bidi="hi-IN"/>
+          </w:rPr>
+          <w:t xml:space="preserve"> Docs</w:t>
+        </w:r>
+      </w:hyperlink>
+    </w:p>
+    <w:p>
+      <w:pPr>
+        <w:numPr>
+          <w:ilvl w:val="0"/>
+          <w:numId w:val="1"/>
+        </w:numPr>
+        <w:rPr>
+          <w:lang w:bidi="hi-IN"/>
+        </w:rPr>
+      </w:pPr>
+      <w:r>
+        <w:rPr>
+          <w:lang w:bidi="hi-IN"/>
+        </w:rPr>
+        <w:t>Practice Datasets: Kaggle, Data.gov, FiveThirtyEight, UCI ML Repository</w:t>
+      </w:r>
+    </w:p>
+    <w:p>
+      <w:pPr>
+        <w:rPr>
+          <w:lang w:bidi="hi-IN"/>
+        </w:rPr>
+      </w:pPr>
+      <w:r>
+        <w:rPr>
+          <w:lang w:bidi="hi-IN"/>
+        </w:rPr>
+        <w:pict w14:anchorId="4FCC85EF">
+          <v:rect id="_x0000_i1100" style="width:0;height:1.5pt" o:hralign="center" o:hrstd="t" o:hr="t" fillcolor="#a0a0a0" stroked="f"/>
+        </w:pict>
+      </w:r>
+    </w:p>
+    <w:p>
+      <w:pPr>
+        <w:rPr>
+          <w:b/>
+          <w:bCs/>
+          <w:lang w:bidi="hi-IN"/>
+        </w:rPr>
+      </w:pPr>
+      <w:r>
+        <w:rPr>
+          <w:rFonts w:ascii="Segoe UI Emoji" w:hAnsi="Segoe UI Emoji" w:cs="Segoe UI Emoji"/>
+          <w:b/>
+          <w:bCs/>
+          <w:lang w:bidi="hi-IN"/>
+        </w:rPr>
+        <w:t>🧩</w:t>
+      </w:r>
+      <w:r>
+        <w:rPr>
+          <w:b/>
+          <w:bCs/>
+          <w:lang w:bidi="hi-IN"/>
+        </w:rPr>
+        <w:t xml:space="preserve"> 10. Use Case Ideas to Practice</w:t>
+      </w:r>
+    </w:p>
+    <w:p>
+      <w:pPr>
+        <w:numPr>
+          <w:ilvl w:val="0"/>
+          <w:numId w:val="2"/>
+        </w:numPr>
+        <w:rPr>
+          <w:lang w:bidi="hi-IN"/>
+        </w:rPr>
+      </w:pPr>
+      <w:r>
+        <w:rPr>
+          <w:rFonts w:ascii="Segoe UI Emoji" w:hAnsi="Segoe UI Emoji" w:cs="Segoe UI Emoji"/>
+          <w:lang w:bidi="hi-IN"/>
+        </w:rPr>
+        <w:t>📈</w:t>
+      </w:r>
+      <w:r>
+        <w:rPr>
+          <w:lang w:bidi="hi-IN"/>
+        </w:rPr>
+        <w:t xml:space="preserve"> Sales Dashboard: read monthly CSVs, aggregate data, write Excel report with charts</w:t>
+      </w:r>
+    </w:p>
+    <w:p>
+      <w:pPr>
+        <w:numPr>
+          <w:ilvl w:val="0"/>
+          <w:numId w:val="2"/>
+        </w:numPr>
+        <w:rPr>
+          <w:lang w:bidi="hi-IN"/>
+        </w:rPr>
+      </w:pPr>
+      <w:r>
+        <w:rPr>
+          <w:rFonts w:ascii="Segoe UI Emoji" w:hAnsi="Segoe UI Emoji" w:cs="Segoe UI Emoji"/>
+          <w:lang w:bidi="hi-IN"/>
+        </w:rPr>
+        <w:t>🧾</w:t>
+      </w:r>
+      <w:r>
+        <w:rPr>
+          <w:lang w:bidi="hi-IN"/>
+        </w:rPr>
+        <w:t xml:space="preserve"> Budget Tracker: formulas + styles in Excel using </w:t>
+      </w:r>
+      <w:proofErr w:type="spellStart"/>
+      <w:r>
+        <w:rPr>
+          <w:lang w:bidi="hi-IN"/>
+        </w:rPr>
+        <w:t>openpyxl</w:t>
+      </w:r>
+      <w:proofErr w:type="spellEnd"/>
+    </w:p>
+    <w:p>
+      <w:pPr>
+        <w:numPr>
+          <w:ilvl w:val="0"/>
+          <w:numId w:val="2"/>
+        </w:numPr>
+        <w:rPr>
+          <w:lang w:bidi="hi-IN"/>
+        </w:rPr>
+      </w:pPr>
+      <w:r>
+        <w:rPr>
+          <w:rFonts w:ascii="Segoe UI Emoji" w:hAnsi="Segoe UI Emoji" w:cs="Segoe UI Emoji"/>
+          <w:lang w:bidi="hi-IN"/>
+        </w:rPr>
+        <w:t>🔄</w:t>
+      </w:r>
+      <w:r>
+        <w:rPr>
+          <w:lang w:bidi="hi-IN"/>
+        </w:rPr>
+        <w:t xml:space="preserve"> CSV to Excel Converter: with filters, summaries, and highlights</w:t>
+      </w:r>
+    </w:p>
+    <w:p>
+      <w:pPr>
+        <w:numPr>
+          <w:ilvl w:val="0"/>
+          <w:numId w:val="2"/>
+        </w:numPr>
+        <w:rPr>
+          <w:lang w:bidi="hi-IN"/>
+        </w:rPr>
+      </w:pPr>
+      <w:r>
+        <w:rPr>
+          <w:rFonts w:ascii="Segoe UI Emoji" w:hAnsi="Segoe UI Emoji" w:cs="Segoe UI Emoji"/>
+          <w:lang w:bidi="hi-IN"/>
+        </w:rPr>
+        <w:t>📊</w:t>
+      </w:r>
+      <w:r>
+        <w:rPr>
+          <w:lang w:bidi="hi-IN"/>
+        </w:rPr>
+        <w:t xml:space="preserve"> Student Score Analyzer: import scores, calculate grades, and export styled report</w:t>
+      </w:r>
+    </w:p>
+    <w:p>
+      <w:pPr>
+        <w:rPr>
+          <w:lang w:bidi="hi-IN"/>
+        </w:rPr>
+      </w:pPr>
+      <w:r>
+        <w:rPr>
+          <w:lang w:bidi="hi-IN"/>
+        </w:rPr>
+        <w:pict w14:anchorId="743AF6A4">
+          <v:rect id="_x0000_i1101" style="width:0;height:1.5pt" o:hralign="center" o:hrstd="t" o:hr="t" fillcolor="#a0a0a0" stroked="f"/>
+        </w:pict>
+      </w:r>
+    </w:p>
+    <w:p>
+      <w:pPr>
+        <w:rPr>
+          <w:lang w:bidi="hi-IN"/>
+        </w:rPr>
+      </w:pPr>
+      <w:r>
+        <w:rPr>
+          <w:lang w:bidi="hi-IN"/>
+        </w:rPr>
+        <w:t xml:space="preserve">Would you like a </w:t>
+      </w:r>
+      <w:r>
+        <w:rPr>
+          <w:b/>
+          <w:bCs/>
+          <w:lang w:bidi="hi-IN"/>
+        </w:rPr>
+        <w:t>ready-to-use template or script</w:t>
+      </w:r>
+      <w:r>
+        <w:rPr>
+          <w:lang w:bidi="hi-IN"/>
+        </w:rPr>
+        <w:t xml:space="preserve"> for one of these use cases (e.g., dashboard, converter, </w:t>
+      </w:r>
+      <w:proofErr w:type="spellStart"/>
+      <w:r>
+        <w:rPr>
+          <w:lang w:bidi="hi-IN"/>
+        </w:rPr>
+        <w:t>analyzer</w:t>
+      </w:r>
+      <w:proofErr w:type="spellEnd"/>
+      <w:r>
+        <w:rPr>
+          <w:lang w:bidi="hi-IN"/>
+        </w:rPr>
+        <w:t>)?</w:t>
+      </w:r>
+    </w:p>
+    <w:p>
+      <w:pPr>
+        <w:rPr>
           <w:cs/>
           <w:lang w:val="en-US" w:bidi="hi-IN"/>
         </w:rPr>
-        <w:t>?</w:t>
-      </w:r>
+      </w:pPr>
     </w:p>
     <w:sectPr>
       <w:pgSz w:w="11906" w:h="16838"/>
@@ -135,6 +3608,315 @@
     </w:sectPr>
   </w:body>
 </w:document>
+</file>
+
+<file path=word/numbering.xml><?xml version="1.0" encoding="utf-8"?>
+<w:numbering xmlns:wpc="http://schemas.microsoft.com/office/word/2010/wordprocessingCanvas" xmlns:cx="http://schemas.microsoft.com/office/drawing/2014/chartex" xmlns:cx1="http://schemas.microsoft.com/office/drawing/2015/9/8/chartex" xmlns:cx2="http://schemas.microsoft.com/office/drawing/2015/10/21/chartex" xmlns:cx3="http://schemas.microsoft.com/office/drawing/2016/5/9/chartex" xmlns:cx4="http://schemas.microsoft.com/office/drawing/2016/5/10/chartex" xmlns:cx5="http://schemas.microsoft.com/office/drawing/2016/5/11/chartex" xmlns:cx6="http://schemas.microsoft.com/office/drawing/2016/5/12/chartex" xmlns:cx7="http://schemas.microsoft.com/office/drawing/2016/5/13/chartex" xmlns:cx8="http://schemas.microsoft.com/office/drawing/2016/5/14/chartex" xmlns:mc="http://schemas.openxmlformats.org/markup-compatibility/2006" xmlns:aink="http://schemas.microsoft.com/office/drawing/2016/ink" xmlns:am3d="http://schemas.microsoft.com/office/drawing/2017/model3d" xmlns:o="urn:schemas-microsoft-com:office:office" xmlns:oel="http://schemas.microsoft.com/office/2019/extlst" xmlns:r="http://schemas.openxmlformats.org/officeDocument/2006/relationships" xmlns:m="http://schemas.openxmlformats.org/officeDocument/2006/math" xmlns:v="urn:schemas-microsoft-com:vml" xmlns:wp14="http://schemas.microsoft.com/office/word/2010/wordprocessingDrawing" xmlns:wp="http://schemas.openxmlformats.org/drawingml/2006/wordprocessingDrawing" xmlns:w10="urn:schemas-microsoft-com:office:word" xmlns:w="http://schemas.openxmlformats.org/wordprocessingml/2006/main" xmlns:w14="http://schemas.microsoft.com/office/word/2010/wordml" xmlns:w15="http://schemas.microsoft.com/office/word/2012/wordml" xmlns:w16cex="http://schemas.microsoft.com/office/word/2018/wordml/cex" xmlns:w16cid="http://schemas.microsoft.com/office/word/2016/wordml/cid" xmlns:w16="http://schemas.microsoft.com/office/word/2018/wordml" xmlns:w16du="http://schemas.microsoft.com/office/word/2023/wordml/word16du" xmlns:w16sdtdh="http://schemas.microsoft.com/office/word/2020/wordml/sdtdatahash" xmlns:w16se="http://schemas.microsoft.com/office/word/2015/wordml/symex" xmlns:wpg="http://schemas.microsoft.com/office/word/2010/wordprocessingGroup" xmlns:wpi="http://schemas.microsoft.com/office/word/2010/wordprocessingInk" xmlns:wne="http://schemas.microsoft.com/office/word/2006/wordml" xmlns:wps="http://schemas.microsoft.com/office/word/2010/wordprocessingShape" mc:Ignorable="w14 w15 w16se w16cid w16 w16cex w16sdtdh w16du wp14">
+  <w:abstractNum w:abstractNumId="0" w15:restartNumberingAfterBreak="0">
+    <w:nsid w:val="5EAE159C"/>
+    <w:multiLevelType w:val="multilevel"/>
+    <w:tmpl w:val="52C831B2"/>
+    <w:lvl w:ilvl="0">
+      <w:start w:val="1"/>
+      <w:numFmt w:val="bullet"/>
+      <w:lvlText w:val=""/>
+      <w:lvlJc w:val="left"/>
+      <w:pPr>
+        <w:tabs>
+          <w:tab w:val="num" w:pos="720"/>
+        </w:tabs>
+        <w:ind w:left="720" w:hanging="360"/>
+      </w:pPr>
+      <w:rPr>
+        <w:rFonts w:ascii="Symbol" w:hAnsi="Symbol" w:hint="default"/>
+        <w:sz w:val="20"/>
+      </w:rPr>
+    </w:lvl>
+    <w:lvl w:ilvl="1" w:tentative="1">
+      <w:start w:val="1"/>
+      <w:numFmt w:val="bullet"/>
+      <w:lvlText w:val="o"/>
+      <w:lvlJc w:val="left"/>
+      <w:pPr>
+        <w:tabs>
+          <w:tab w:val="num" w:pos="1440"/>
+        </w:tabs>
+        <w:ind w:left="1440" w:hanging="360"/>
+      </w:pPr>
+      <w:rPr>
+        <w:rFonts w:ascii="Courier New" w:hAnsi="Courier New" w:hint="default"/>
+        <w:sz w:val="20"/>
+      </w:rPr>
+    </w:lvl>
+    <w:lvl w:ilvl="2" w:tentative="1">
+      <w:start w:val="1"/>
+      <w:numFmt w:val="bullet"/>
+      <w:lvlText w:val=""/>
+      <w:lvlJc w:val="left"/>
+      <w:pPr>
+        <w:tabs>
+          <w:tab w:val="num" w:pos="2160"/>
+        </w:tabs>
+        <w:ind w:left="2160" w:hanging="360"/>
+      </w:pPr>
+      <w:rPr>
+        <w:rFonts w:ascii="Wingdings" w:hAnsi="Wingdings" w:hint="default"/>
+        <w:sz w:val="20"/>
+      </w:rPr>
+    </w:lvl>
+    <w:lvl w:ilvl="3" w:tentative="1">
+      <w:start w:val="1"/>
+      <w:numFmt w:val="bullet"/>
+      <w:lvlText w:val=""/>
+      <w:lvlJc w:val="left"/>
+      <w:pPr>
+        <w:tabs>
+          <w:tab w:val="num" w:pos="2880"/>
+        </w:tabs>
+        <w:ind w:left="2880" w:hanging="360"/>
+      </w:pPr>
+      <w:rPr>
+        <w:rFonts w:ascii="Wingdings" w:hAnsi="Wingdings" w:hint="default"/>
+        <w:sz w:val="20"/>
+      </w:rPr>
+    </w:lvl>
+    <w:lvl w:ilvl="4" w:tentative="1">
+      <w:start w:val="1"/>
+      <w:numFmt w:val="bullet"/>
+      <w:lvlText w:val=""/>
+      <w:lvlJc w:val="left"/>
+      <w:pPr>
+        <w:tabs>
+          <w:tab w:val="num" w:pos="3600"/>
+        </w:tabs>
+        <w:ind w:left="3600" w:hanging="360"/>
+      </w:pPr>
+      <w:rPr>
+        <w:rFonts w:ascii="Wingdings" w:hAnsi="Wingdings" w:hint="default"/>
+        <w:sz w:val="20"/>
+      </w:rPr>
+    </w:lvl>
+    <w:lvl w:ilvl="5" w:tentative="1">
+      <w:start w:val="1"/>
+      <w:numFmt w:val="bullet"/>
+      <w:lvlText w:val=""/>
+      <w:lvlJc w:val="left"/>
+      <w:pPr>
+        <w:tabs>
+          <w:tab w:val="num" w:pos="4320"/>
+        </w:tabs>
+        <w:ind w:left="4320" w:hanging="360"/>
+      </w:pPr>
+      <w:rPr>
+        <w:rFonts w:ascii="Wingdings" w:hAnsi="Wingdings" w:hint="default"/>
+        <w:sz w:val="20"/>
+      </w:rPr>
+    </w:lvl>
+    <w:lvl w:ilvl="6" w:tentative="1">
+      <w:start w:val="1"/>
+      <w:numFmt w:val="bullet"/>
+      <w:lvlText w:val=""/>
+      <w:lvlJc w:val="left"/>
+      <w:pPr>
+        <w:tabs>
+          <w:tab w:val="num" w:pos="5040"/>
+        </w:tabs>
+        <w:ind w:left="5040" w:hanging="360"/>
+      </w:pPr>
+      <w:rPr>
+        <w:rFonts w:ascii="Wingdings" w:hAnsi="Wingdings" w:hint="default"/>
+        <w:sz w:val="20"/>
+      </w:rPr>
+    </w:lvl>
+    <w:lvl w:ilvl="7" w:tentative="1">
+      <w:start w:val="1"/>
+      <w:numFmt w:val="bullet"/>
+      <w:lvlText w:val=""/>
+      <w:lvlJc w:val="left"/>
+      <w:pPr>
+        <w:tabs>
+          <w:tab w:val="num" w:pos="5760"/>
+        </w:tabs>
+        <w:ind w:left="5760" w:hanging="360"/>
+      </w:pPr>
+      <w:rPr>
+        <w:rFonts w:ascii="Wingdings" w:hAnsi="Wingdings" w:hint="default"/>
+        <w:sz w:val="20"/>
+      </w:rPr>
+    </w:lvl>
+    <w:lvl w:ilvl="8" w:tentative="1">
+      <w:start w:val="1"/>
+      <w:numFmt w:val="bullet"/>
+      <w:lvlText w:val=""/>
+      <w:lvlJc w:val="left"/>
+      <w:pPr>
+        <w:tabs>
+          <w:tab w:val="num" w:pos="6480"/>
+        </w:tabs>
+        <w:ind w:left="6480" w:hanging="360"/>
+      </w:pPr>
+      <w:rPr>
+        <w:rFonts w:ascii="Wingdings" w:hAnsi="Wingdings" w:hint="default"/>
+        <w:sz w:val="20"/>
+      </w:rPr>
+    </w:lvl>
+  </w:abstractNum>
+  <w:abstractNum w:abstractNumId="1" w15:restartNumberingAfterBreak="0">
+    <w:nsid w:val="650E1B6B"/>
+    <w:multiLevelType w:val="multilevel"/>
+    <w:tmpl w:val="FB602D70"/>
+    <w:lvl w:ilvl="0">
+      <w:start w:val="1"/>
+      <w:numFmt w:val="bullet"/>
+      <w:lvlText w:val=""/>
+      <w:lvlJc w:val="left"/>
+      <w:pPr>
+        <w:tabs>
+          <w:tab w:val="num" w:pos="720"/>
+        </w:tabs>
+        <w:ind w:left="720" w:hanging="360"/>
+      </w:pPr>
+      <w:rPr>
+        <w:rFonts w:ascii="Symbol" w:hAnsi="Symbol" w:hint="default"/>
+        <w:sz w:val="20"/>
+      </w:rPr>
+    </w:lvl>
+    <w:lvl w:ilvl="1" w:tentative="1">
+      <w:start w:val="1"/>
+      <w:numFmt w:val="bullet"/>
+      <w:lvlText w:val="o"/>
+      <w:lvlJc w:val="left"/>
+      <w:pPr>
+        <w:tabs>
+          <w:tab w:val="num" w:pos="1440"/>
+        </w:tabs>
+        <w:ind w:left="1440" w:hanging="360"/>
+      </w:pPr>
+      <w:rPr>
+        <w:rFonts w:ascii="Courier New" w:hAnsi="Courier New" w:hint="default"/>
+        <w:sz w:val="20"/>
+      </w:rPr>
+    </w:lvl>
+    <w:lvl w:ilvl="2" w:tentative="1">
+      <w:start w:val="1"/>
+      <w:numFmt w:val="bullet"/>
+      <w:lvlText w:val=""/>
+      <w:lvlJc w:val="left"/>
+      <w:pPr>
+        <w:tabs>
+          <w:tab w:val="num" w:pos="2160"/>
+        </w:tabs>
+        <w:ind w:left="2160" w:hanging="360"/>
+      </w:pPr>
+      <w:rPr>
+        <w:rFonts w:ascii="Wingdings" w:hAnsi="Wingdings" w:hint="default"/>
+        <w:sz w:val="20"/>
+      </w:rPr>
+    </w:lvl>
+    <w:lvl w:ilvl="3" w:tentative="1">
+      <w:start w:val="1"/>
+      <w:numFmt w:val="bullet"/>
+      <w:lvlText w:val=""/>
+      <w:lvlJc w:val="left"/>
+      <w:pPr>
+        <w:tabs>
+          <w:tab w:val="num" w:pos="2880"/>
+        </w:tabs>
+        <w:ind w:left="2880" w:hanging="360"/>
+      </w:pPr>
+      <w:rPr>
+        <w:rFonts w:ascii="Wingdings" w:hAnsi="Wingdings" w:hint="default"/>
+        <w:sz w:val="20"/>
+      </w:rPr>
+    </w:lvl>
+    <w:lvl w:ilvl="4" w:tentative="1">
+      <w:start w:val="1"/>
+      <w:numFmt w:val="bullet"/>
+      <w:lvlText w:val=""/>
+      <w:lvlJc w:val="left"/>
+      <w:pPr>
+        <w:tabs>
+          <w:tab w:val="num" w:pos="3600"/>
+        </w:tabs>
+        <w:ind w:left="3600" w:hanging="360"/>
+      </w:pPr>
+      <w:rPr>
+        <w:rFonts w:ascii="Wingdings" w:hAnsi="Wingdings" w:hint="default"/>
+        <w:sz w:val="20"/>
+      </w:rPr>
+    </w:lvl>
+    <w:lvl w:ilvl="5" w:tentative="1">
+      <w:start w:val="1"/>
+      <w:numFmt w:val="bullet"/>
+      <w:lvlText w:val=""/>
+      <w:lvlJc w:val="left"/>
+      <w:pPr>
+        <w:tabs>
+          <w:tab w:val="num" w:pos="4320"/>
+        </w:tabs>
+        <w:ind w:left="4320" w:hanging="360"/>
+      </w:pPr>
+      <w:rPr>
+        <w:rFonts w:ascii="Wingdings" w:hAnsi="Wingdings" w:hint="default"/>
+        <w:sz w:val="20"/>
+      </w:rPr>
+    </w:lvl>
+    <w:lvl w:ilvl="6" w:tentative="1">
+      <w:start w:val="1"/>
+      <w:numFmt w:val="bullet"/>
+      <w:lvlText w:val=""/>
+      <w:lvlJc w:val="left"/>
+      <w:pPr>
+        <w:tabs>
+          <w:tab w:val="num" w:pos="5040"/>
+        </w:tabs>
+        <w:ind w:left="5040" w:hanging="360"/>
+      </w:pPr>
+      <w:rPr>
+        <w:rFonts w:ascii="Wingdings" w:hAnsi="Wingdings" w:hint="default"/>
+        <w:sz w:val="20"/>
+      </w:rPr>
+    </w:lvl>
+    <w:lvl w:ilvl="7" w:tentative="1">
+      <w:start w:val="1"/>
+      <w:numFmt w:val="bullet"/>
+      <w:lvlText w:val=""/>
+      <w:lvlJc w:val="left"/>
+      <w:pPr>
+        <w:tabs>
+          <w:tab w:val="num" w:pos="5760"/>
+        </w:tabs>
+        <w:ind w:left="5760" w:hanging="360"/>
+      </w:pPr>
+      <w:rPr>
+        <w:rFonts w:ascii="Wingdings" w:hAnsi="Wingdings" w:hint="default"/>
+        <w:sz w:val="20"/>
+      </w:rPr>
+    </w:lvl>
+    <w:lvl w:ilvl="8" w:tentative="1">
+      <w:start w:val="1"/>
+      <w:numFmt w:val="bullet"/>
+      <w:lvlText w:val=""/>
+      <w:lvlJc w:val="left"/>
+      <w:pPr>
+        <w:tabs>
+          <w:tab w:val="num" w:pos="6480"/>
+        </w:tabs>
+        <w:ind w:left="6480" w:hanging="360"/>
+      </w:pPr>
+      <w:rPr>
+        <w:rFonts w:ascii="Wingdings" w:hAnsi="Wingdings" w:hint="default"/>
+        <w:sz w:val="20"/>
+      </w:rPr>
+    </w:lvl>
+  </w:abstractNum>
+  <w:num w:numId="1" w16cid:durableId="889151232">
+    <w:abstractNumId w:val="1"/>
+  </w:num>
+  <w:num w:numId="2" w16cid:durableId="2072343806">
+    <w:abstractNumId w:val="0"/>
+  </w:num>
+</w:numbering>
 </file>
 
 <file path=word/styles.xml><?xml version="1.0" encoding="utf-8"?>
@@ -740,7 +4522,6 @@
   <w:style w:type="character" w:default="1" w:styleId="DefaultParagraphFont">
     <w:name w:val="Default Paragraph Font"/>
     <w:uiPriority w:val="1"/>
-    <w:semiHidden/>
     <w:unhideWhenUsed/>
   </w:style>
   <w:style w:type="table" w:default="1" w:styleId="TableNormal">
@@ -1054,6 +4835,29 @@
       <w:spacing w:val="5"/>
     </w:rPr>
   </w:style>
+  <w:style w:type="character" w:styleId="Hyperlink">
+    <w:name w:val="Hyperlink"/>
+    <w:basedOn w:val="DefaultParagraphFont"/>
+    <w:uiPriority w:val="99"/>
+    <w:unhideWhenUsed/>
+    <w:rsid w:val="003C5F1F"/>
+    <w:rPr>
+      <w:color w:val="467886" w:themeColor="hyperlink"/>
+      <w:u w:val="single"/>
+    </w:rPr>
+  </w:style>
+  <w:style w:type="character" w:styleId="UnresolvedMention">
+    <w:name w:val="Unresolved Mention"/>
+    <w:basedOn w:val="DefaultParagraphFont"/>
+    <w:uiPriority w:val="99"/>
+    <w:semiHidden/>
+    <w:unhideWhenUsed/>
+    <w:rsid w:val="003C5F1F"/>
+    <w:rPr>
+      <w:color w:val="605E5C"/>
+      <w:shd w:val="clear" w:color="auto" w:fill="E1DFDD"/>
+    </w:rPr>
+  </w:style>
 </w:styles>
 </file>
 

</xml_diff>